<commit_message>
Changed the position of data
Changed the position of geospatial data added by ayush to the geospatial sub-heading.
</commit_message>
<xml_diff>
--- a/Report Final.docx
+++ b/Report Final.docx
@@ -1,6 +1,6 @@
 
 <file path=word/document.xml><?xml version="1.0" encoding="utf-8"?>
-<w:document xmlns:wpc="http://schemas.microsoft.com/office/word/2010/wordprocessingCanvas" xmlns:cx="http://schemas.microsoft.com/office/drawing/2014/chartex" xmlns:cx1="http://schemas.microsoft.com/office/drawing/2015/9/8/chartex" xmlns:mc="http://schemas.openxmlformats.org/markup-compatibility/2006" xmlns:o="urn:schemas-microsoft-com:office:office" xmlns:r="http://schemas.openxmlformats.org/officeDocument/2006/relationships" xmlns:m="http://schemas.openxmlformats.org/officeDocument/2006/math" xmlns:v="urn:schemas-microsoft-com:vml" xmlns:wp14="http://schemas.microsoft.com/office/word/2010/wordprocessingDrawing" xmlns:wp="http://schemas.openxmlformats.org/drawingml/2006/wordprocessingDrawing" xmlns:w10="urn:schemas-microsoft-com:office:word" xmlns:w="http://schemas.openxmlformats.org/wordprocessingml/2006/main" xmlns:w14="http://schemas.microsoft.com/office/word/2010/wordml" xmlns:w15="http://schemas.microsoft.com/office/word/2012/wordml" xmlns:w16se="http://schemas.microsoft.com/office/word/2015/wordml/symex" xmlns:wpg="http://schemas.microsoft.com/office/word/2010/wordprocessingGroup" xmlns:wpi="http://schemas.microsoft.com/office/word/2010/wordprocessingInk" xmlns:wne="http://schemas.microsoft.com/office/word/2006/wordml" xmlns:wps="http://schemas.microsoft.com/office/word/2010/wordprocessingShape" mc:Ignorable="w14 w15 w16se wp14">
+<w:document xmlns:wpc="http://schemas.microsoft.com/office/word/2010/wordprocessingCanvas" xmlns:cx="http://schemas.microsoft.com/office/drawing/2014/chartex" xmlns:cx1="http://schemas.microsoft.com/office/drawing/2015/9/8/chartex" xmlns:cx2="http://schemas.microsoft.com/office/drawing/2015/10/21/chartex" xmlns:cx3="http://schemas.microsoft.com/office/drawing/2016/5/9/chartex" xmlns:cx4="http://schemas.microsoft.com/office/drawing/2016/5/10/chartex" xmlns:cx5="http://schemas.microsoft.com/office/drawing/2016/5/11/chartex" xmlns:cx6="http://schemas.microsoft.com/office/drawing/2016/5/12/chartex" xmlns:cx7="http://schemas.microsoft.com/office/drawing/2016/5/13/chartex" xmlns:cx8="http://schemas.microsoft.com/office/drawing/2016/5/14/chartex" xmlns:mc="http://schemas.openxmlformats.org/markup-compatibility/2006" xmlns:aink="http://schemas.microsoft.com/office/drawing/2016/ink" xmlns:am3d="http://schemas.microsoft.com/office/drawing/2017/model3d" xmlns:o="urn:schemas-microsoft-com:office:office" xmlns:oel="http://schemas.microsoft.com/office/2019/extlst" xmlns:r="http://schemas.openxmlformats.org/officeDocument/2006/relationships" xmlns:m="http://schemas.openxmlformats.org/officeDocument/2006/math" xmlns:v="urn:schemas-microsoft-com:vml" xmlns:wp14="http://schemas.microsoft.com/office/word/2010/wordprocessingDrawing" xmlns:wp="http://schemas.openxmlformats.org/drawingml/2006/wordprocessingDrawing" xmlns:w10="urn:schemas-microsoft-com:office:word" xmlns:w="http://schemas.openxmlformats.org/wordprocessingml/2006/main" xmlns:w14="http://schemas.microsoft.com/office/word/2010/wordml" xmlns:w15="http://schemas.microsoft.com/office/word/2012/wordml" xmlns:w16cex="http://schemas.microsoft.com/office/word/2018/wordml/cex" xmlns:w16cid="http://schemas.microsoft.com/office/word/2016/wordml/cid" xmlns:w16="http://schemas.microsoft.com/office/word/2018/wordml" xmlns:w16sdtdh="http://schemas.microsoft.com/office/word/2020/wordml/sdtdatahash" xmlns:w16se="http://schemas.microsoft.com/office/word/2015/wordml/symex" xmlns:wpg="http://schemas.microsoft.com/office/word/2010/wordprocessingGroup" xmlns:wpi="http://schemas.microsoft.com/office/word/2010/wordprocessingInk" xmlns:wne="http://schemas.microsoft.com/office/word/2006/wordml" xmlns:wps="http://schemas.microsoft.com/office/word/2010/wordprocessingShape" mc:Ignorable="w14 w15 w16se w16cid w16 w16cex w16sdtdh wp14">
   <w:body>
     <w:p>
       <w:pPr>
@@ -1275,23 +1275,13 @@
           <w:szCs w:val="24"/>
         </w:rPr>
       </w:pPr>
-      <w:proofErr w:type="spellStart"/>
-      <w:r>
-        <w:rPr>
-          <w:rFonts w:ascii="Times New Roman" w:hAnsi="Times New Roman" w:cs="Times New Roman"/>
-          <w:sz w:val="24"/>
-          <w:szCs w:val="24"/>
-        </w:rPr>
-        <w:t>Debkanta</w:t>
-      </w:r>
-      <w:proofErr w:type="spellEnd"/>
-      <w:r>
-        <w:rPr>
-          <w:rFonts w:ascii="Times New Roman" w:hAnsi="Times New Roman" w:cs="Times New Roman"/>
-          <w:sz w:val="24"/>
-          <w:szCs w:val="24"/>
-        </w:rPr>
-        <w:t xml:space="preserve"> Chakraborty</w:t>
+      <w:r>
+        <w:rPr>
+          <w:rFonts w:ascii="Times New Roman" w:hAnsi="Times New Roman" w:cs="Times New Roman"/>
+          <w:sz w:val="24"/>
+          <w:szCs w:val="24"/>
+        </w:rPr>
+        <w:t>Debkanta Chakraborty</w:t>
       </w:r>
       <w:r>
         <w:rPr>
@@ -5520,7 +5510,7 @@
           <w:sz w:val="24"/>
           <w:szCs w:val="24"/>
         </w:rPr>
-        <w:t xml:space="preserve">      </w:t>
+        <w:t xml:space="preserve">                          </w:t>
       </w:r>
       <w:r>
         <w:rPr>
@@ -5528,7 +5518,7 @@
           <w:lang w:val="en-IN" w:eastAsia="en-IN"/>
         </w:rPr>
         <w:drawing>
-          <wp:inline distT="0" distB="0" distL="0" distR="0" wp14:anchorId="25D65DE8" wp14:editId="37410FCB">
+          <wp:inline distT="0" distB="0" distL="0" distR="0" wp14:anchorId="4FE7F5D7" wp14:editId="10CF0E74">
             <wp:extent cx="2393577" cy="1774513"/>
             <wp:effectExtent l="0" t="0" r="0" b="0"/>
             <wp:docPr id="7" name="Picture 7" descr="Raster Concept"/>
@@ -5584,7 +5574,7 @@
           <w:sz w:val="24"/>
           <w:szCs w:val="24"/>
         </w:rPr>
-        <w:t xml:space="preserve">                                               </w:t>
+        <w:t xml:space="preserve">                           </w:t>
       </w:r>
       <w:r>
         <w:rPr>
@@ -5967,6 +5957,262 @@
     </w:p>
     <w:p>
       <w:pPr>
+        <w:autoSpaceDE w:val="0"/>
+        <w:autoSpaceDN w:val="0"/>
+        <w:adjustRightInd w:val="0"/>
+        <w:spacing w:after="0" w:line="240" w:lineRule="auto"/>
+        <w:mirrorIndents/>
+        <w:rPr>
+          <w:rFonts w:ascii="TimesNewRomanPSMT" w:hAnsi="TimesNewRomanPSMT" w:cs="TimesNewRomanPSMT"/>
+          <w:sz w:val="24"/>
+          <w:szCs w:val="24"/>
+        </w:rPr>
+      </w:pPr>
+    </w:p>
+    <w:p>
+      <w:pPr>
+        <w:autoSpaceDE w:val="0"/>
+        <w:autoSpaceDN w:val="0"/>
+        <w:adjustRightInd w:val="0"/>
+        <w:spacing w:after="0" w:line="240" w:lineRule="auto"/>
+        <w:mirrorIndents/>
+        <w:rPr>
+          <w:rFonts w:ascii="TimesNewRomanPSMT" w:hAnsi="TimesNewRomanPSMT" w:cs="TimesNewRomanPSMT"/>
+          <w:b/>
+          <w:bCs/>
+          <w:sz w:val="24"/>
+          <w:szCs w:val="24"/>
+        </w:rPr>
+      </w:pPr>
+      <w:r>
+        <w:rPr>
+          <w:rFonts w:ascii="TimesNewRomanPSMT" w:hAnsi="TimesNewRomanPSMT" w:cs="TimesNewRomanPSMT"/>
+          <w:b/>
+          <w:bCs/>
+          <w:sz w:val="24"/>
+          <w:szCs w:val="24"/>
+        </w:rPr>
+        <w:t>Geospatial applications by industry</w:t>
+      </w:r>
+    </w:p>
+    <w:p>
+      <w:pPr>
+        <w:pStyle w:val="ListParagraph"/>
+        <w:numPr>
+          <w:ilvl w:val="0"/>
+          <w:numId w:val="17"/>
+        </w:numPr>
+        <w:autoSpaceDE w:val="0"/>
+        <w:autoSpaceDN w:val="0"/>
+        <w:adjustRightInd w:val="0"/>
+        <w:spacing w:after="0" w:line="240" w:lineRule="auto"/>
+        <w:mirrorIndents/>
+        <w:rPr>
+          <w:rFonts w:ascii="TimesNewRomanPSMT" w:hAnsi="TimesNewRomanPSMT" w:cs="TimesNewRomanPSMT"/>
+          <w:sz w:val="24"/>
+          <w:szCs w:val="24"/>
+        </w:rPr>
+      </w:pPr>
+      <w:r>
+        <w:rPr>
+          <w:rFonts w:ascii="TimesNewRomanPSMT" w:hAnsi="TimesNewRomanPSMT" w:cs="TimesNewRomanPSMT"/>
+          <w:sz w:val="24"/>
+          <w:szCs w:val="24"/>
+        </w:rPr>
+        <w:t>Governments can take insights about health, disease and weather and use them to better advise the public when a natural disaster strikes, or an emergency health event occurs.</w:t>
+      </w:r>
+    </w:p>
+    <w:p>
+      <w:pPr>
+        <w:pStyle w:val="ListParagraph"/>
+        <w:numPr>
+          <w:ilvl w:val="0"/>
+          <w:numId w:val="17"/>
+        </w:numPr>
+        <w:autoSpaceDE w:val="0"/>
+        <w:autoSpaceDN w:val="0"/>
+        <w:adjustRightInd w:val="0"/>
+        <w:spacing w:after="0" w:line="240" w:lineRule="auto"/>
+        <w:mirrorIndents/>
+        <w:rPr>
+          <w:rFonts w:ascii="TimesNewRomanPSMT" w:hAnsi="TimesNewRomanPSMT" w:cs="TimesNewRomanPSMT"/>
+          <w:sz w:val="24"/>
+          <w:szCs w:val="24"/>
+        </w:rPr>
+      </w:pPr>
+      <w:r>
+        <w:rPr>
+          <w:rFonts w:ascii="TimesNewRomanPSMT" w:hAnsi="TimesNewRomanPSMT" w:cs="TimesNewRomanPSMT"/>
+          <w:sz w:val="24"/>
+          <w:szCs w:val="24"/>
+        </w:rPr>
+        <w:t>Electric utilities providers can use data to help predict possible service disruptions and optimize maintenance and crew schedules.</w:t>
+      </w:r>
+    </w:p>
+    <w:p>
+      <w:pPr>
+        <w:pStyle w:val="ListParagraph"/>
+        <w:numPr>
+          <w:ilvl w:val="0"/>
+          <w:numId w:val="17"/>
+        </w:numPr>
+        <w:autoSpaceDE w:val="0"/>
+        <w:autoSpaceDN w:val="0"/>
+        <w:adjustRightInd w:val="0"/>
+        <w:spacing w:after="0" w:line="240" w:lineRule="auto"/>
+        <w:mirrorIndents/>
+        <w:rPr>
+          <w:rFonts w:ascii="TimesNewRomanPSMT" w:hAnsi="TimesNewRomanPSMT" w:cs="TimesNewRomanPSMT"/>
+          <w:sz w:val="24"/>
+          <w:szCs w:val="24"/>
+        </w:rPr>
+      </w:pPr>
+      <w:r>
+        <w:rPr>
+          <w:rFonts w:ascii="TimesNewRomanPSMT" w:hAnsi="TimesNewRomanPSMT" w:cs="TimesNewRomanPSMT"/>
+          <w:sz w:val="24"/>
+          <w:szCs w:val="24"/>
+        </w:rPr>
+        <w:t>Insurers can do a more accurate job of projecting risks and warning policy holders about potential issues they may soon be facing.</w:t>
+      </w:r>
+    </w:p>
+    <w:p>
+      <w:pPr>
+        <w:pStyle w:val="ListParagraph"/>
+        <w:numPr>
+          <w:ilvl w:val="0"/>
+          <w:numId w:val="17"/>
+        </w:numPr>
+        <w:autoSpaceDE w:val="0"/>
+        <w:autoSpaceDN w:val="0"/>
+        <w:adjustRightInd w:val="0"/>
+        <w:spacing w:after="0" w:line="240" w:lineRule="auto"/>
+        <w:mirrorIndents/>
+        <w:rPr>
+          <w:rFonts w:ascii="TimesNewRomanPSMT" w:hAnsi="TimesNewRomanPSMT" w:cs="TimesNewRomanPSMT"/>
+          <w:sz w:val="24"/>
+          <w:szCs w:val="24"/>
+        </w:rPr>
+      </w:pPr>
+      <w:r>
+        <w:rPr>
+          <w:rFonts w:ascii="TimesNewRomanPSMT" w:hAnsi="TimesNewRomanPSMT" w:cs="TimesNewRomanPSMT"/>
+          <w:sz w:val="24"/>
+          <w:szCs w:val="24"/>
+        </w:rPr>
+        <w:t>Farm and agricultural lenders can improve the methodology they use to assess credit risk scores and reduce bad loan placements.</w:t>
+      </w:r>
+    </w:p>
+    <w:p>
+      <w:pPr>
+        <w:pStyle w:val="ListParagraph"/>
+        <w:numPr>
+          <w:ilvl w:val="0"/>
+          <w:numId w:val="17"/>
+        </w:numPr>
+        <w:autoSpaceDE w:val="0"/>
+        <w:autoSpaceDN w:val="0"/>
+        <w:adjustRightInd w:val="0"/>
+        <w:spacing w:after="0" w:line="240" w:lineRule="auto"/>
+        <w:mirrorIndents/>
+        <w:rPr>
+          <w:rFonts w:ascii="TimesNewRomanPSMT" w:hAnsi="TimesNewRomanPSMT" w:cs="TimesNewRomanPSMT"/>
+          <w:sz w:val="24"/>
+          <w:szCs w:val="24"/>
+        </w:rPr>
+      </w:pPr>
+      <w:r>
+        <w:rPr>
+          <w:rFonts w:ascii="TimesNewRomanPSMT" w:hAnsi="TimesNewRomanPSMT" w:cs="TimesNewRomanPSMT"/>
+          <w:sz w:val="24"/>
+          <w:szCs w:val="24"/>
+        </w:rPr>
+        <w:t>COVID-19 mapping - COVID-19 mapping is performed using geospatial analytic models, based on population data, livestreaming video, maps and weather.</w:t>
+      </w:r>
+    </w:p>
+    <w:p>
+      <w:pPr>
+        <w:pStyle w:val="ListParagraph"/>
+        <w:numPr>
+          <w:ilvl w:val="0"/>
+          <w:numId w:val="17"/>
+        </w:numPr>
+        <w:autoSpaceDE w:val="0"/>
+        <w:autoSpaceDN w:val="0"/>
+        <w:adjustRightInd w:val="0"/>
+        <w:spacing w:after="0" w:line="240" w:lineRule="auto"/>
+        <w:mirrorIndents/>
+        <w:rPr>
+          <w:rFonts w:ascii="TimesNewRomanPSMT" w:hAnsi="TimesNewRomanPSMT" w:cs="TimesNewRomanPSMT"/>
+          <w:sz w:val="24"/>
+          <w:szCs w:val="24"/>
+        </w:rPr>
+      </w:pPr>
+      <w:r>
+        <w:rPr>
+          <w:rFonts w:ascii="TimesNewRomanPSMT" w:hAnsi="TimesNewRomanPSMT" w:cs="TimesNewRomanPSMT"/>
+          <w:sz w:val="24"/>
+          <w:szCs w:val="24"/>
+        </w:rPr>
+        <w:t>Vegetation management - Through user defined functions (UDFs), geospatial analytics enables those involved in vegetation management to assess water and moisture levels.</w:t>
+      </w:r>
+    </w:p>
+    <w:p>
+      <w:pPr>
+        <w:pStyle w:val="ListParagraph"/>
+        <w:numPr>
+          <w:ilvl w:val="0"/>
+          <w:numId w:val="17"/>
+        </w:numPr>
+        <w:autoSpaceDE w:val="0"/>
+        <w:autoSpaceDN w:val="0"/>
+        <w:adjustRightInd w:val="0"/>
+        <w:spacing w:after="0" w:line="240" w:lineRule="auto"/>
+        <w:mirrorIndents/>
+        <w:rPr>
+          <w:rFonts w:ascii="TimesNewRomanPSMT" w:hAnsi="TimesNewRomanPSMT" w:cs="TimesNewRomanPSMT"/>
+          <w:sz w:val="24"/>
+          <w:szCs w:val="24"/>
+        </w:rPr>
+      </w:pPr>
+      <w:r>
+        <w:rPr>
+          <w:rFonts w:ascii="TimesNewRomanPSMT" w:hAnsi="TimesNewRomanPSMT" w:cs="TimesNewRomanPSMT"/>
+          <w:sz w:val="24"/>
+          <w:szCs w:val="24"/>
+        </w:rPr>
+        <w:t>Tornado tracking - User defined functions are also useful at helping meteorologists work with incoming data to chart the path of tornadoes that could be moving through an area.</w:t>
+      </w:r>
+    </w:p>
+    <w:p>
+      <w:pPr>
+        <w:pStyle w:val="ListParagraph"/>
+        <w:numPr>
+          <w:ilvl w:val="0"/>
+          <w:numId w:val="17"/>
+        </w:numPr>
+        <w:autoSpaceDE w:val="0"/>
+        <w:autoSpaceDN w:val="0"/>
+        <w:adjustRightInd w:val="0"/>
+        <w:spacing w:after="0" w:line="240" w:lineRule="auto"/>
+        <w:mirrorIndents/>
+        <w:rPr>
+          <w:rFonts w:ascii="TimesNewRomanPSMT" w:hAnsi="TimesNewRomanPSMT" w:cs="TimesNewRomanPSMT"/>
+          <w:sz w:val="24"/>
+          <w:szCs w:val="24"/>
+        </w:rPr>
+      </w:pPr>
+      <w:r>
+        <w:rPr>
+          <w:rFonts w:ascii="TimesNewRomanPSMT" w:hAnsi="TimesNewRomanPSMT" w:cs="TimesNewRomanPSMT"/>
+          <w:sz w:val="24"/>
+          <w:szCs w:val="24"/>
+        </w:rPr>
+        <w:t>Wildfire mapping - Having relevant data, such as satellite imagery, census data and wind forecasts, in one platform lets incident commanders chart wildfire growth and movement.</w:t>
+      </w:r>
+    </w:p>
+    <w:p>
+      <w:pPr>
         <w:pStyle w:val="ListParagraph"/>
         <w:autoSpaceDE w:val="0"/>
         <w:autoSpaceDN w:val="0"/>
@@ -6115,6 +6361,7 @@
           <w:noProof/>
           <w:lang w:val="en-IN" w:eastAsia="en-IN"/>
         </w:rPr>
+        <w:lastRenderedPageBreak/>
         <w:drawing>
           <wp:inline distT="0" distB="0" distL="0" distR="0" wp14:anchorId="06432A64" wp14:editId="53AAC5D9">
             <wp:extent cx="2174789" cy="1786255"/>
@@ -6384,7 +6631,6 @@
           <w:sz w:val="24"/>
           <w:szCs w:val="24"/>
         </w:rPr>
-        <w:lastRenderedPageBreak/>
         <w:t>This is the reason blocks are called to be cryptographically linked together.</w:t>
       </w:r>
     </w:p>
@@ -6516,8 +6762,6 @@
           <w:szCs w:val="24"/>
         </w:rPr>
       </w:pPr>
-      <w:bookmarkStart w:id="0" w:name="_GoBack"/>
-      <w:bookmarkEnd w:id="0"/>
     </w:p>
     <w:p>
       <w:pPr>
@@ -6533,349 +6777,6 @@
           <w:szCs w:val="24"/>
         </w:rPr>
       </w:pPr>
-    </w:p>
-    <w:p>
-      <w:pPr>
-        <w:autoSpaceDE w:val="0"/>
-        <w:autoSpaceDN w:val="0"/>
-        <w:adjustRightInd w:val="0"/>
-        <w:spacing w:after="0" w:line="240" w:lineRule="auto"/>
-        <w:mirrorIndents/>
-        <w:jc w:val="both"/>
-        <w:rPr>
-          <w:rFonts w:ascii="TimesNewRomanPSMT" w:hAnsi="TimesNewRomanPSMT" w:cs="TimesNewRomanPSMT"/>
-          <w:b/>
-          <w:sz w:val="24"/>
-          <w:szCs w:val="24"/>
-        </w:rPr>
-      </w:pPr>
-      <w:r>
-        <w:rPr>
-          <w:rFonts w:ascii="TimesNewRomanPSMT" w:hAnsi="TimesNewRomanPSMT" w:cs="TimesNewRomanPSMT"/>
-          <w:b/>
-          <w:sz w:val="24"/>
-          <w:szCs w:val="24"/>
-        </w:rPr>
-        <w:t>Geospatial applications by industry</w:t>
-      </w:r>
-    </w:p>
-    <w:p>
-      <w:pPr>
-        <w:numPr>
-          <w:ilvl w:val="0"/>
-          <w:numId w:val="16"/>
-        </w:numPr>
-        <w:shd w:val="clear" w:color="auto" w:fill="FFFFFF"/>
-        <w:spacing w:after="0" w:line="240" w:lineRule="auto"/>
-        <w:textAlignment w:val="baseline"/>
-        <w:rPr>
-          <w:rFonts w:ascii="inherit" w:eastAsia="Times New Roman" w:hAnsi="inherit" w:cs="Arial"/>
-          <w:color w:val="161616"/>
-          <w:sz w:val="24"/>
-          <w:szCs w:val="24"/>
-          <w:lang w:val="en-IN" w:eastAsia="en-IN"/>
-        </w:rPr>
-      </w:pPr>
-      <w:r>
-        <w:rPr>
-          <w:rFonts w:ascii="inherit" w:eastAsia="Times New Roman" w:hAnsi="inherit" w:cs="Arial"/>
-          <w:color w:val="161616"/>
-          <w:sz w:val="24"/>
-          <w:szCs w:val="24"/>
-          <w:lang w:val="en-IN" w:eastAsia="en-IN"/>
-        </w:rPr>
-        <w:t>Governments can take insights about health, disease and weather and use them to better advise the public when a natural disaster strikes, or an emergency health event occurs.</w:t>
-      </w:r>
-    </w:p>
-    <w:p>
-      <w:pPr>
-        <w:numPr>
-          <w:ilvl w:val="0"/>
-          <w:numId w:val="16"/>
-        </w:numPr>
-        <w:shd w:val="clear" w:color="auto" w:fill="FFFFFF"/>
-        <w:spacing w:after="0" w:line="240" w:lineRule="auto"/>
-        <w:textAlignment w:val="baseline"/>
-        <w:rPr>
-          <w:rFonts w:ascii="inherit" w:eastAsia="Times New Roman" w:hAnsi="inherit" w:cs="Arial"/>
-          <w:color w:val="161616"/>
-          <w:sz w:val="24"/>
-          <w:szCs w:val="24"/>
-          <w:lang w:val="en-IN" w:eastAsia="en-IN"/>
-        </w:rPr>
-      </w:pPr>
-      <w:r>
-        <w:rPr>
-          <w:rFonts w:ascii="inherit" w:eastAsia="Times New Roman" w:hAnsi="inherit" w:cs="Arial"/>
-          <w:color w:val="161616"/>
-          <w:sz w:val="24"/>
-          <w:szCs w:val="24"/>
-          <w:lang w:val="en-IN" w:eastAsia="en-IN"/>
-        </w:rPr>
-        <w:t>Electric utilities providers can use data to help predict possible service disruptions and optimize maintenance and crew schedules.</w:t>
-      </w:r>
-    </w:p>
-    <w:p>
-      <w:pPr>
-        <w:numPr>
-          <w:ilvl w:val="0"/>
-          <w:numId w:val="16"/>
-        </w:numPr>
-        <w:shd w:val="clear" w:color="auto" w:fill="FFFFFF"/>
-        <w:spacing w:after="0" w:line="240" w:lineRule="auto"/>
-        <w:textAlignment w:val="baseline"/>
-        <w:rPr>
-          <w:rFonts w:ascii="inherit" w:eastAsia="Times New Roman" w:hAnsi="inherit" w:cs="Arial"/>
-          <w:color w:val="161616"/>
-          <w:sz w:val="24"/>
-          <w:szCs w:val="24"/>
-          <w:lang w:val="en-IN" w:eastAsia="en-IN"/>
-        </w:rPr>
-      </w:pPr>
-      <w:r>
-        <w:rPr>
-          <w:rFonts w:ascii="inherit" w:eastAsia="Times New Roman" w:hAnsi="inherit" w:cs="Arial"/>
-          <w:color w:val="161616"/>
-          <w:sz w:val="24"/>
-          <w:szCs w:val="24"/>
-          <w:lang w:val="en-IN" w:eastAsia="en-IN"/>
-        </w:rPr>
-        <w:t>Insurers can do a more accurate job of projecting risks and warning policy holders about potential issues they may soon be facing.</w:t>
-      </w:r>
-    </w:p>
-    <w:p>
-      <w:pPr>
-        <w:numPr>
-          <w:ilvl w:val="0"/>
-          <w:numId w:val="16"/>
-        </w:numPr>
-        <w:shd w:val="clear" w:color="auto" w:fill="FFFFFF"/>
-        <w:spacing w:after="0" w:line="240" w:lineRule="auto"/>
-        <w:textAlignment w:val="baseline"/>
-        <w:rPr>
-          <w:rFonts w:ascii="inherit" w:eastAsia="Times New Roman" w:hAnsi="inherit" w:cs="Arial"/>
-          <w:color w:val="161616"/>
-          <w:sz w:val="24"/>
-          <w:szCs w:val="24"/>
-          <w:lang w:val="en-IN" w:eastAsia="en-IN"/>
-        </w:rPr>
-      </w:pPr>
-      <w:r>
-        <w:rPr>
-          <w:rFonts w:ascii="inherit" w:eastAsia="Times New Roman" w:hAnsi="inherit" w:cs="Arial"/>
-          <w:color w:val="161616"/>
-          <w:sz w:val="24"/>
-          <w:szCs w:val="24"/>
-          <w:lang w:val="en-IN" w:eastAsia="en-IN"/>
-        </w:rPr>
-        <w:t>Farm and agricultural lenders can improve the methodology they use to assess credit risk scores and reduce bad loan placements.</w:t>
-      </w:r>
-    </w:p>
-    <w:p>
-      <w:pPr>
-        <w:pStyle w:val="ListParagraph"/>
-        <w:numPr>
-          <w:ilvl w:val="0"/>
-          <w:numId w:val="16"/>
-        </w:numPr>
-        <w:spacing w:after="0" w:line="240" w:lineRule="auto"/>
-        <w:rPr>
-          <w:rFonts w:ascii="Times New Roman" w:eastAsia="Times New Roman" w:hAnsi="Times New Roman" w:cs="Times New Roman"/>
-          <w:sz w:val="24"/>
-          <w:szCs w:val="24"/>
-          <w:lang w:val="en-IN" w:eastAsia="en-IN"/>
-        </w:rPr>
-      </w:pPr>
-      <w:r>
-        <w:rPr>
-          <w:rFonts w:ascii="Times New Roman" w:eastAsia="Times New Roman" w:hAnsi="Times New Roman" w:cs="Times New Roman"/>
-          <w:sz w:val="24"/>
-          <w:szCs w:val="24"/>
-          <w:lang w:val="en-IN" w:eastAsia="en-IN"/>
-        </w:rPr>
-        <w:t>COVID-19 mapping</w:t>
-      </w:r>
-      <w:r>
-        <w:rPr>
-          <w:rFonts w:ascii="Times New Roman" w:eastAsia="Times New Roman" w:hAnsi="Times New Roman" w:cs="Times New Roman"/>
-          <w:sz w:val="24"/>
-          <w:szCs w:val="24"/>
-          <w:lang w:val="en-IN" w:eastAsia="en-IN"/>
-        </w:rPr>
-        <w:t xml:space="preserve"> - </w:t>
-      </w:r>
-      <w:r>
-        <w:rPr>
-          <w:rFonts w:ascii="inherit" w:eastAsia="Times New Roman" w:hAnsi="inherit" w:cs="Arial"/>
-          <w:color w:val="161616"/>
-          <w:sz w:val="24"/>
-          <w:szCs w:val="24"/>
-          <w:lang w:val="en-IN" w:eastAsia="en-IN"/>
-        </w:rPr>
-        <w:t>COVID-19 mapping is performed using geospatial analytic models, based on population data, livestreaming video, maps and weather.</w:t>
-      </w:r>
-    </w:p>
-    <w:p>
-      <w:pPr>
-        <w:pStyle w:val="ListParagraph"/>
-        <w:numPr>
-          <w:ilvl w:val="0"/>
-          <w:numId w:val="16"/>
-        </w:numPr>
-        <w:spacing w:after="0" w:line="240" w:lineRule="auto"/>
-        <w:rPr>
-          <w:rFonts w:ascii="Times New Roman" w:eastAsia="Times New Roman" w:hAnsi="Times New Roman" w:cs="Times New Roman"/>
-          <w:sz w:val="24"/>
-          <w:szCs w:val="24"/>
-          <w:lang w:val="en-IN" w:eastAsia="en-IN"/>
-        </w:rPr>
-      </w:pPr>
-      <w:r>
-        <w:rPr>
-          <w:rFonts w:ascii="Times New Roman" w:eastAsia="Times New Roman" w:hAnsi="Times New Roman" w:cs="Times New Roman"/>
-          <w:sz w:val="24"/>
-          <w:szCs w:val="24"/>
-          <w:lang w:val="en-IN" w:eastAsia="en-IN"/>
-        </w:rPr>
-        <w:t>Vegetation management</w:t>
-      </w:r>
-      <w:r>
-        <w:rPr>
-          <w:rFonts w:ascii="Times New Roman" w:eastAsia="Times New Roman" w:hAnsi="Times New Roman" w:cs="Times New Roman"/>
-          <w:sz w:val="24"/>
-          <w:szCs w:val="24"/>
-          <w:lang w:val="en-IN" w:eastAsia="en-IN"/>
-        </w:rPr>
-        <w:t xml:space="preserve"> - </w:t>
-      </w:r>
-      <w:r>
-        <w:rPr>
-          <w:rFonts w:ascii="inherit" w:eastAsia="Times New Roman" w:hAnsi="inherit" w:cs="Arial"/>
-          <w:color w:val="161616"/>
-          <w:sz w:val="24"/>
-          <w:szCs w:val="24"/>
-          <w:lang w:val="en-IN" w:eastAsia="en-IN"/>
-        </w:rPr>
-        <w:t>Through user defined functions (UDFs), geospatial analytics enables those involved in vegetation management to assess water and moisture levels.</w:t>
-      </w:r>
-    </w:p>
-    <w:p>
-      <w:pPr>
-        <w:pStyle w:val="ListParagraph"/>
-        <w:numPr>
-          <w:ilvl w:val="0"/>
-          <w:numId w:val="16"/>
-        </w:numPr>
-        <w:spacing w:after="0" w:line="240" w:lineRule="auto"/>
-        <w:rPr>
-          <w:rFonts w:ascii="Times New Roman" w:eastAsia="Times New Roman" w:hAnsi="Times New Roman" w:cs="Times New Roman"/>
-          <w:sz w:val="24"/>
-          <w:szCs w:val="24"/>
-          <w:lang w:val="en-IN" w:eastAsia="en-IN"/>
-        </w:rPr>
-      </w:pPr>
-      <w:r>
-        <w:rPr>
-          <w:rFonts w:ascii="Times New Roman" w:eastAsia="Times New Roman" w:hAnsi="Times New Roman" w:cs="Times New Roman"/>
-          <w:sz w:val="24"/>
-          <w:szCs w:val="24"/>
-          <w:lang w:val="en-IN" w:eastAsia="en-IN"/>
-        </w:rPr>
-        <w:t>Tornado tracking</w:t>
-      </w:r>
-      <w:r>
-        <w:rPr>
-          <w:rFonts w:ascii="Times New Roman" w:eastAsia="Times New Roman" w:hAnsi="Times New Roman" w:cs="Times New Roman"/>
-          <w:sz w:val="24"/>
-          <w:szCs w:val="24"/>
-          <w:lang w:val="en-IN" w:eastAsia="en-IN"/>
-        </w:rPr>
-        <w:t xml:space="preserve"> - </w:t>
-      </w:r>
-      <w:r>
-        <w:rPr>
-          <w:rFonts w:ascii="inherit" w:eastAsia="Times New Roman" w:hAnsi="inherit" w:cs="Arial"/>
-          <w:color w:val="161616"/>
-          <w:sz w:val="24"/>
-          <w:szCs w:val="24"/>
-          <w:lang w:val="en-IN" w:eastAsia="en-IN"/>
-        </w:rPr>
-        <w:t>User defined functions are also useful at helping meteorologists work with incoming data to chart the path of tornadoes that could be moving through an area.</w:t>
-      </w:r>
-    </w:p>
-    <w:p>
-      <w:pPr>
-        <w:pStyle w:val="ListParagraph"/>
-        <w:numPr>
-          <w:ilvl w:val="0"/>
-          <w:numId w:val="16"/>
-        </w:numPr>
-        <w:spacing w:after="0" w:line="240" w:lineRule="auto"/>
-        <w:rPr>
-          <w:rFonts w:ascii="Times New Roman" w:eastAsia="Times New Roman" w:hAnsi="Times New Roman" w:cs="Times New Roman"/>
-          <w:sz w:val="24"/>
-          <w:szCs w:val="24"/>
-          <w:lang w:val="en-IN" w:eastAsia="en-IN"/>
-        </w:rPr>
-      </w:pPr>
-      <w:r>
-        <w:rPr>
-          <w:rFonts w:ascii="Times New Roman" w:eastAsia="Times New Roman" w:hAnsi="Times New Roman" w:cs="Times New Roman"/>
-          <w:sz w:val="24"/>
-          <w:szCs w:val="24"/>
-          <w:lang w:val="en-IN" w:eastAsia="en-IN"/>
-        </w:rPr>
-        <w:t>Wildfire mapping</w:t>
-      </w:r>
-      <w:r>
-        <w:rPr>
-          <w:rFonts w:ascii="Times New Roman" w:eastAsia="Times New Roman" w:hAnsi="Times New Roman" w:cs="Times New Roman"/>
-          <w:sz w:val="24"/>
-          <w:szCs w:val="24"/>
-          <w:lang w:val="en-IN" w:eastAsia="en-IN"/>
-        </w:rPr>
-        <w:t xml:space="preserve"> - </w:t>
-      </w:r>
-      <w:r>
-        <w:rPr>
-          <w:rFonts w:ascii="inherit" w:eastAsia="Times New Roman" w:hAnsi="inherit" w:cs="Arial"/>
-          <w:color w:val="161616"/>
-          <w:sz w:val="24"/>
-          <w:szCs w:val="24"/>
-          <w:lang w:val="en-IN" w:eastAsia="en-IN"/>
-        </w:rPr>
-        <w:t>Having relevant data,</w:t>
-      </w:r>
-      <w:r>
-        <w:rPr>
-          <w:rFonts w:ascii="inherit" w:eastAsia="Times New Roman" w:hAnsi="inherit" w:cs="Arial"/>
-          <w:color w:val="161616"/>
-          <w:sz w:val="24"/>
-          <w:szCs w:val="24"/>
-          <w:lang w:val="en-IN" w:eastAsia="en-IN"/>
-        </w:rPr>
-        <w:t xml:space="preserve"> such as satellite imagery,</w:t>
-      </w:r>
-      <w:r>
-        <w:rPr>
-          <w:rFonts w:ascii="inherit" w:eastAsia="Times New Roman" w:hAnsi="inherit" w:cs="Arial"/>
-          <w:color w:val="161616"/>
-          <w:sz w:val="24"/>
-          <w:szCs w:val="24"/>
-          <w:lang w:val="en-IN" w:eastAsia="en-IN"/>
-        </w:rPr>
-        <w:t xml:space="preserve"> census data and wind forecasts,</w:t>
-      </w:r>
-      <w:r>
-        <w:rPr>
-          <w:rFonts w:ascii="inherit" w:eastAsia="Times New Roman" w:hAnsi="inherit" w:cs="Arial"/>
-          <w:color w:val="161616"/>
-          <w:sz w:val="24"/>
-          <w:szCs w:val="24"/>
-          <w:lang w:val="en-IN" w:eastAsia="en-IN"/>
-        </w:rPr>
-        <w:t xml:space="preserve"> in one platform lets incident commanders chart wildfire growth and movement.</w:t>
-      </w:r>
     </w:p>
     <w:p>
       <w:pPr>
@@ -7479,7 +7380,7 @@
 </file>
 
 <file path=word/endnotes.xml><?xml version="1.0" encoding="utf-8"?>
-<w:endnotes xmlns:wpc="http://schemas.microsoft.com/office/word/2010/wordprocessingCanvas" xmlns:cx="http://schemas.microsoft.com/office/drawing/2014/chartex" xmlns:cx1="http://schemas.microsoft.com/office/drawing/2015/9/8/chartex" xmlns:mc="http://schemas.openxmlformats.org/markup-compatibility/2006" xmlns:o="urn:schemas-microsoft-com:office:office" xmlns:r="http://schemas.openxmlformats.org/officeDocument/2006/relationships" xmlns:m="http://schemas.openxmlformats.org/officeDocument/2006/math" xmlns:v="urn:schemas-microsoft-com:vml" xmlns:wp14="http://schemas.microsoft.com/office/word/2010/wordprocessingDrawing" xmlns:wp="http://schemas.openxmlformats.org/drawingml/2006/wordprocessingDrawing" xmlns:w10="urn:schemas-microsoft-com:office:word" xmlns:w="http://schemas.openxmlformats.org/wordprocessingml/2006/main" xmlns:w14="http://schemas.microsoft.com/office/word/2010/wordml" xmlns:w15="http://schemas.microsoft.com/office/word/2012/wordml" xmlns:w16se="http://schemas.microsoft.com/office/word/2015/wordml/symex" xmlns:wpg="http://schemas.microsoft.com/office/word/2010/wordprocessingGroup" xmlns:wpi="http://schemas.microsoft.com/office/word/2010/wordprocessingInk" xmlns:wne="http://schemas.microsoft.com/office/word/2006/wordml" xmlns:wps="http://schemas.microsoft.com/office/word/2010/wordprocessingShape" mc:Ignorable="w14 w15 w16se wp14">
+<w:endnotes xmlns:wpc="http://schemas.microsoft.com/office/word/2010/wordprocessingCanvas" xmlns:cx="http://schemas.microsoft.com/office/drawing/2014/chartex" xmlns:cx1="http://schemas.microsoft.com/office/drawing/2015/9/8/chartex" xmlns:cx2="http://schemas.microsoft.com/office/drawing/2015/10/21/chartex" xmlns:cx3="http://schemas.microsoft.com/office/drawing/2016/5/9/chartex" xmlns:cx4="http://schemas.microsoft.com/office/drawing/2016/5/10/chartex" xmlns:cx5="http://schemas.microsoft.com/office/drawing/2016/5/11/chartex" xmlns:cx6="http://schemas.microsoft.com/office/drawing/2016/5/12/chartex" xmlns:cx7="http://schemas.microsoft.com/office/drawing/2016/5/13/chartex" xmlns:cx8="http://schemas.microsoft.com/office/drawing/2016/5/14/chartex" xmlns:mc="http://schemas.openxmlformats.org/markup-compatibility/2006" xmlns:aink="http://schemas.microsoft.com/office/drawing/2016/ink" xmlns:am3d="http://schemas.microsoft.com/office/drawing/2017/model3d" xmlns:o="urn:schemas-microsoft-com:office:office" xmlns:oel="http://schemas.microsoft.com/office/2019/extlst" xmlns:r="http://schemas.openxmlformats.org/officeDocument/2006/relationships" xmlns:m="http://schemas.openxmlformats.org/officeDocument/2006/math" xmlns:v="urn:schemas-microsoft-com:vml" xmlns:wp14="http://schemas.microsoft.com/office/word/2010/wordprocessingDrawing" xmlns:wp="http://schemas.openxmlformats.org/drawingml/2006/wordprocessingDrawing" xmlns:w10="urn:schemas-microsoft-com:office:word" xmlns:w="http://schemas.openxmlformats.org/wordprocessingml/2006/main" xmlns:w14="http://schemas.microsoft.com/office/word/2010/wordml" xmlns:w15="http://schemas.microsoft.com/office/word/2012/wordml" xmlns:w16cex="http://schemas.microsoft.com/office/word/2018/wordml/cex" xmlns:w16cid="http://schemas.microsoft.com/office/word/2016/wordml/cid" xmlns:w16="http://schemas.microsoft.com/office/word/2018/wordml" xmlns:w16sdtdh="http://schemas.microsoft.com/office/word/2020/wordml/sdtdatahash" xmlns:w16se="http://schemas.microsoft.com/office/word/2015/wordml/symex" xmlns:wpg="http://schemas.microsoft.com/office/word/2010/wordprocessingGroup" xmlns:wpi="http://schemas.microsoft.com/office/word/2010/wordprocessingInk" xmlns:wne="http://schemas.microsoft.com/office/word/2006/wordml" xmlns:wps="http://schemas.microsoft.com/office/word/2010/wordprocessingShape" mc:Ignorable="w14 w15 w16se w16cid w16 w16cex w16sdtdh wp14">
   <w:endnote w:type="separator" w:id="-1">
     <w:p>
       <w:pPr>
@@ -7504,7 +7405,7 @@
 </file>
 
 <file path=word/footer1.xml><?xml version="1.0" encoding="utf-8"?>
-<w:ftr xmlns:wpc="http://schemas.microsoft.com/office/word/2010/wordprocessingCanvas" xmlns:cx="http://schemas.microsoft.com/office/drawing/2014/chartex" xmlns:cx1="http://schemas.microsoft.com/office/drawing/2015/9/8/chartex" xmlns:mc="http://schemas.openxmlformats.org/markup-compatibility/2006" xmlns:o="urn:schemas-microsoft-com:office:office" xmlns:r="http://schemas.openxmlformats.org/officeDocument/2006/relationships" xmlns:m="http://schemas.openxmlformats.org/officeDocument/2006/math" xmlns:v="urn:schemas-microsoft-com:vml" xmlns:wp14="http://schemas.microsoft.com/office/word/2010/wordprocessingDrawing" xmlns:wp="http://schemas.openxmlformats.org/drawingml/2006/wordprocessingDrawing" xmlns:w10="urn:schemas-microsoft-com:office:word" xmlns:w="http://schemas.openxmlformats.org/wordprocessingml/2006/main" xmlns:w14="http://schemas.microsoft.com/office/word/2010/wordml" xmlns:w15="http://schemas.microsoft.com/office/word/2012/wordml" xmlns:w16se="http://schemas.microsoft.com/office/word/2015/wordml/symex" xmlns:wpg="http://schemas.microsoft.com/office/word/2010/wordprocessingGroup" xmlns:wpi="http://schemas.microsoft.com/office/word/2010/wordprocessingInk" xmlns:wne="http://schemas.microsoft.com/office/word/2006/wordml" xmlns:wps="http://schemas.microsoft.com/office/word/2010/wordprocessingShape" mc:Ignorable="w14 w15 w16se wp14">
+<w:ftr xmlns:wpc="http://schemas.microsoft.com/office/word/2010/wordprocessingCanvas" xmlns:cx="http://schemas.microsoft.com/office/drawing/2014/chartex" xmlns:cx1="http://schemas.microsoft.com/office/drawing/2015/9/8/chartex" xmlns:cx2="http://schemas.microsoft.com/office/drawing/2015/10/21/chartex" xmlns:cx3="http://schemas.microsoft.com/office/drawing/2016/5/9/chartex" xmlns:cx4="http://schemas.microsoft.com/office/drawing/2016/5/10/chartex" xmlns:cx5="http://schemas.microsoft.com/office/drawing/2016/5/11/chartex" xmlns:cx6="http://schemas.microsoft.com/office/drawing/2016/5/12/chartex" xmlns:cx7="http://schemas.microsoft.com/office/drawing/2016/5/13/chartex" xmlns:cx8="http://schemas.microsoft.com/office/drawing/2016/5/14/chartex" xmlns:mc="http://schemas.openxmlformats.org/markup-compatibility/2006" xmlns:aink="http://schemas.microsoft.com/office/drawing/2016/ink" xmlns:am3d="http://schemas.microsoft.com/office/drawing/2017/model3d" xmlns:o="urn:schemas-microsoft-com:office:office" xmlns:oel="http://schemas.microsoft.com/office/2019/extlst" xmlns:r="http://schemas.openxmlformats.org/officeDocument/2006/relationships" xmlns:m="http://schemas.openxmlformats.org/officeDocument/2006/math" xmlns:v="urn:schemas-microsoft-com:vml" xmlns:wp14="http://schemas.microsoft.com/office/word/2010/wordprocessingDrawing" xmlns:wp="http://schemas.openxmlformats.org/drawingml/2006/wordprocessingDrawing" xmlns:w10="urn:schemas-microsoft-com:office:word" xmlns:w="http://schemas.openxmlformats.org/wordprocessingml/2006/main" xmlns:w14="http://schemas.microsoft.com/office/word/2010/wordml" xmlns:w15="http://schemas.microsoft.com/office/word/2012/wordml" xmlns:w16cex="http://schemas.microsoft.com/office/word/2018/wordml/cex" xmlns:w16cid="http://schemas.microsoft.com/office/word/2016/wordml/cid" xmlns:w16="http://schemas.microsoft.com/office/word/2018/wordml" xmlns:w16sdtdh="http://schemas.microsoft.com/office/word/2020/wordml/sdtdatahash" xmlns:w16se="http://schemas.microsoft.com/office/word/2015/wordml/symex" xmlns:wpg="http://schemas.microsoft.com/office/word/2010/wordprocessingGroup" xmlns:wpi="http://schemas.microsoft.com/office/word/2010/wordprocessingInk" xmlns:wne="http://schemas.microsoft.com/office/word/2006/wordml" xmlns:wps="http://schemas.microsoft.com/office/word/2010/wordprocessingShape" mc:Ignorable="w14 w15 w16se w16cid w16 w16cex w16sdtdh wp14">
   <w:sdt>
     <w:sdtPr>
       <w:id w:val="-782491960"/>
@@ -7557,7 +7458,7 @@
 </file>
 
 <file path=word/footnotes.xml><?xml version="1.0" encoding="utf-8"?>
-<w:footnotes xmlns:wpc="http://schemas.microsoft.com/office/word/2010/wordprocessingCanvas" xmlns:cx="http://schemas.microsoft.com/office/drawing/2014/chartex" xmlns:cx1="http://schemas.microsoft.com/office/drawing/2015/9/8/chartex" xmlns:mc="http://schemas.openxmlformats.org/markup-compatibility/2006" xmlns:o="urn:schemas-microsoft-com:office:office" xmlns:r="http://schemas.openxmlformats.org/officeDocument/2006/relationships" xmlns:m="http://schemas.openxmlformats.org/officeDocument/2006/math" xmlns:v="urn:schemas-microsoft-com:vml" xmlns:wp14="http://schemas.microsoft.com/office/word/2010/wordprocessingDrawing" xmlns:wp="http://schemas.openxmlformats.org/drawingml/2006/wordprocessingDrawing" xmlns:w10="urn:schemas-microsoft-com:office:word" xmlns:w="http://schemas.openxmlformats.org/wordprocessingml/2006/main" xmlns:w14="http://schemas.microsoft.com/office/word/2010/wordml" xmlns:w15="http://schemas.microsoft.com/office/word/2012/wordml" xmlns:w16se="http://schemas.microsoft.com/office/word/2015/wordml/symex" xmlns:wpg="http://schemas.microsoft.com/office/word/2010/wordprocessingGroup" xmlns:wpi="http://schemas.microsoft.com/office/word/2010/wordprocessingInk" xmlns:wne="http://schemas.microsoft.com/office/word/2006/wordml" xmlns:wps="http://schemas.microsoft.com/office/word/2010/wordprocessingShape" mc:Ignorable="w14 w15 w16se wp14">
+<w:footnotes xmlns:wpc="http://schemas.microsoft.com/office/word/2010/wordprocessingCanvas" xmlns:cx="http://schemas.microsoft.com/office/drawing/2014/chartex" xmlns:cx1="http://schemas.microsoft.com/office/drawing/2015/9/8/chartex" xmlns:cx2="http://schemas.microsoft.com/office/drawing/2015/10/21/chartex" xmlns:cx3="http://schemas.microsoft.com/office/drawing/2016/5/9/chartex" xmlns:cx4="http://schemas.microsoft.com/office/drawing/2016/5/10/chartex" xmlns:cx5="http://schemas.microsoft.com/office/drawing/2016/5/11/chartex" xmlns:cx6="http://schemas.microsoft.com/office/drawing/2016/5/12/chartex" xmlns:cx7="http://schemas.microsoft.com/office/drawing/2016/5/13/chartex" xmlns:cx8="http://schemas.microsoft.com/office/drawing/2016/5/14/chartex" xmlns:mc="http://schemas.openxmlformats.org/markup-compatibility/2006" xmlns:aink="http://schemas.microsoft.com/office/drawing/2016/ink" xmlns:am3d="http://schemas.microsoft.com/office/drawing/2017/model3d" xmlns:o="urn:schemas-microsoft-com:office:office" xmlns:oel="http://schemas.microsoft.com/office/2019/extlst" xmlns:r="http://schemas.openxmlformats.org/officeDocument/2006/relationships" xmlns:m="http://schemas.openxmlformats.org/officeDocument/2006/math" xmlns:v="urn:schemas-microsoft-com:vml" xmlns:wp14="http://schemas.microsoft.com/office/word/2010/wordprocessingDrawing" xmlns:wp="http://schemas.openxmlformats.org/drawingml/2006/wordprocessingDrawing" xmlns:w10="urn:schemas-microsoft-com:office:word" xmlns:w="http://schemas.openxmlformats.org/wordprocessingml/2006/main" xmlns:w14="http://schemas.microsoft.com/office/word/2010/wordml" xmlns:w15="http://schemas.microsoft.com/office/word/2012/wordml" xmlns:w16cex="http://schemas.microsoft.com/office/word/2018/wordml/cex" xmlns:w16cid="http://schemas.microsoft.com/office/word/2016/wordml/cid" xmlns:w16="http://schemas.microsoft.com/office/word/2018/wordml" xmlns:w16sdtdh="http://schemas.microsoft.com/office/word/2020/wordml/sdtdatahash" xmlns:w16se="http://schemas.microsoft.com/office/word/2015/wordml/symex" xmlns:wpg="http://schemas.microsoft.com/office/word/2010/wordprocessingGroup" xmlns:wpi="http://schemas.microsoft.com/office/word/2010/wordprocessingInk" xmlns:wne="http://schemas.microsoft.com/office/word/2006/wordml" xmlns:wps="http://schemas.microsoft.com/office/word/2010/wordprocessingShape" mc:Ignorable="w14 w15 w16se w16cid w16 w16cex w16sdtdh wp14">
   <w:footnote w:type="separator" w:id="-1">
     <w:p>
       <w:pPr>
@@ -7582,7 +7483,7 @@
 </file>
 
 <file path=word/numbering.xml><?xml version="1.0" encoding="utf-8"?>
-<w:numbering xmlns:wpc="http://schemas.microsoft.com/office/word/2010/wordprocessingCanvas" xmlns:cx="http://schemas.microsoft.com/office/drawing/2014/chartex" xmlns:cx1="http://schemas.microsoft.com/office/drawing/2015/9/8/chartex" xmlns:mc="http://schemas.openxmlformats.org/markup-compatibility/2006" xmlns:o="urn:schemas-microsoft-com:office:office" xmlns:r="http://schemas.openxmlformats.org/officeDocument/2006/relationships" xmlns:m="http://schemas.openxmlformats.org/officeDocument/2006/math" xmlns:v="urn:schemas-microsoft-com:vml" xmlns:wp14="http://schemas.microsoft.com/office/word/2010/wordprocessingDrawing" xmlns:wp="http://schemas.openxmlformats.org/drawingml/2006/wordprocessingDrawing" xmlns:w10="urn:schemas-microsoft-com:office:word" xmlns:w="http://schemas.openxmlformats.org/wordprocessingml/2006/main" xmlns:w14="http://schemas.microsoft.com/office/word/2010/wordml" xmlns:w15="http://schemas.microsoft.com/office/word/2012/wordml" xmlns:w16se="http://schemas.microsoft.com/office/word/2015/wordml/symex" xmlns:wpg="http://schemas.microsoft.com/office/word/2010/wordprocessingGroup" xmlns:wpi="http://schemas.microsoft.com/office/word/2010/wordprocessingInk" xmlns:wne="http://schemas.microsoft.com/office/word/2006/wordml" xmlns:wps="http://schemas.microsoft.com/office/word/2010/wordprocessingShape" mc:Ignorable="w14 w15 w16se wp14">
+<w:numbering xmlns:wpc="http://schemas.microsoft.com/office/word/2010/wordprocessingCanvas" xmlns:cx="http://schemas.microsoft.com/office/drawing/2014/chartex" xmlns:cx1="http://schemas.microsoft.com/office/drawing/2015/9/8/chartex" xmlns:cx2="http://schemas.microsoft.com/office/drawing/2015/10/21/chartex" xmlns:cx3="http://schemas.microsoft.com/office/drawing/2016/5/9/chartex" xmlns:cx4="http://schemas.microsoft.com/office/drawing/2016/5/10/chartex" xmlns:cx5="http://schemas.microsoft.com/office/drawing/2016/5/11/chartex" xmlns:cx6="http://schemas.microsoft.com/office/drawing/2016/5/12/chartex" xmlns:cx7="http://schemas.microsoft.com/office/drawing/2016/5/13/chartex" xmlns:cx8="http://schemas.microsoft.com/office/drawing/2016/5/14/chartex" xmlns:mc="http://schemas.openxmlformats.org/markup-compatibility/2006" xmlns:aink="http://schemas.microsoft.com/office/drawing/2016/ink" xmlns:am3d="http://schemas.microsoft.com/office/drawing/2017/model3d" xmlns:o="urn:schemas-microsoft-com:office:office" xmlns:oel="http://schemas.microsoft.com/office/2019/extlst" xmlns:r="http://schemas.openxmlformats.org/officeDocument/2006/relationships" xmlns:m="http://schemas.openxmlformats.org/officeDocument/2006/math" xmlns:v="urn:schemas-microsoft-com:vml" xmlns:wp14="http://schemas.microsoft.com/office/word/2010/wordprocessingDrawing" xmlns:wp="http://schemas.openxmlformats.org/drawingml/2006/wordprocessingDrawing" xmlns:w10="urn:schemas-microsoft-com:office:word" xmlns:w="http://schemas.openxmlformats.org/wordprocessingml/2006/main" xmlns:w14="http://schemas.microsoft.com/office/word/2010/wordml" xmlns:w15="http://schemas.microsoft.com/office/word/2012/wordml" xmlns:w16cex="http://schemas.microsoft.com/office/word/2018/wordml/cex" xmlns:w16cid="http://schemas.microsoft.com/office/word/2016/wordml/cid" xmlns:w16="http://schemas.microsoft.com/office/word/2018/wordml" xmlns:w16sdtdh="http://schemas.microsoft.com/office/word/2020/wordml/sdtdatahash" xmlns:w16se="http://schemas.microsoft.com/office/word/2015/wordml/symex" xmlns:wpg="http://schemas.microsoft.com/office/word/2010/wordprocessingGroup" xmlns:wpi="http://schemas.microsoft.com/office/word/2010/wordprocessingInk" xmlns:wne="http://schemas.microsoft.com/office/word/2006/wordml" xmlns:wps="http://schemas.microsoft.com/office/word/2010/wordprocessingShape" mc:Ignorable="w14 w15 w16se w16cid w16 w16cex w16sdtdh wp14">
   <w:abstractNum w:abstractNumId="0" w15:restartNumberingAfterBreak="0">
     <w:nsid w:val="1B107A9D"/>
     <w:multiLevelType w:val="multilevel"/>
@@ -8549,6 +8450,119 @@
     </w:lvl>
   </w:abstractNum>
   <w:abstractNum w:abstractNumId="10" w15:restartNumberingAfterBreak="0">
+    <w:nsid w:val="4D160FED"/>
+    <w:multiLevelType w:val="hybridMultilevel"/>
+    <w:tmpl w:val="69902382"/>
+    <w:lvl w:ilvl="0" w:tplc="04090001">
+      <w:start w:val="1"/>
+      <w:numFmt w:val="bullet"/>
+      <w:lvlText w:val=""/>
+      <w:lvlJc w:val="left"/>
+      <w:pPr>
+        <w:ind w:left="720" w:hanging="360"/>
+      </w:pPr>
+      <w:rPr>
+        <w:rFonts w:ascii="Symbol" w:hAnsi="Symbol" w:hint="default"/>
+      </w:rPr>
+    </w:lvl>
+    <w:lvl w:ilvl="1" w:tplc="04090003" w:tentative="1">
+      <w:start w:val="1"/>
+      <w:numFmt w:val="bullet"/>
+      <w:lvlText w:val="o"/>
+      <w:lvlJc w:val="left"/>
+      <w:pPr>
+        <w:ind w:left="1440" w:hanging="360"/>
+      </w:pPr>
+      <w:rPr>
+        <w:rFonts w:ascii="Courier New" w:hAnsi="Courier New" w:cs="Courier New" w:hint="default"/>
+      </w:rPr>
+    </w:lvl>
+    <w:lvl w:ilvl="2" w:tplc="04090005" w:tentative="1">
+      <w:start w:val="1"/>
+      <w:numFmt w:val="bullet"/>
+      <w:lvlText w:val=""/>
+      <w:lvlJc w:val="left"/>
+      <w:pPr>
+        <w:ind w:left="2160" w:hanging="360"/>
+      </w:pPr>
+      <w:rPr>
+        <w:rFonts w:ascii="Wingdings" w:hAnsi="Wingdings" w:hint="default"/>
+      </w:rPr>
+    </w:lvl>
+    <w:lvl w:ilvl="3" w:tplc="04090001" w:tentative="1">
+      <w:start w:val="1"/>
+      <w:numFmt w:val="bullet"/>
+      <w:lvlText w:val=""/>
+      <w:lvlJc w:val="left"/>
+      <w:pPr>
+        <w:ind w:left="2880" w:hanging="360"/>
+      </w:pPr>
+      <w:rPr>
+        <w:rFonts w:ascii="Symbol" w:hAnsi="Symbol" w:hint="default"/>
+      </w:rPr>
+    </w:lvl>
+    <w:lvl w:ilvl="4" w:tplc="04090003" w:tentative="1">
+      <w:start w:val="1"/>
+      <w:numFmt w:val="bullet"/>
+      <w:lvlText w:val="o"/>
+      <w:lvlJc w:val="left"/>
+      <w:pPr>
+        <w:ind w:left="3600" w:hanging="360"/>
+      </w:pPr>
+      <w:rPr>
+        <w:rFonts w:ascii="Courier New" w:hAnsi="Courier New" w:cs="Courier New" w:hint="default"/>
+      </w:rPr>
+    </w:lvl>
+    <w:lvl w:ilvl="5" w:tplc="04090005" w:tentative="1">
+      <w:start w:val="1"/>
+      <w:numFmt w:val="bullet"/>
+      <w:lvlText w:val=""/>
+      <w:lvlJc w:val="left"/>
+      <w:pPr>
+        <w:ind w:left="4320" w:hanging="360"/>
+      </w:pPr>
+      <w:rPr>
+        <w:rFonts w:ascii="Wingdings" w:hAnsi="Wingdings" w:hint="default"/>
+      </w:rPr>
+    </w:lvl>
+    <w:lvl w:ilvl="6" w:tplc="04090001" w:tentative="1">
+      <w:start w:val="1"/>
+      <w:numFmt w:val="bullet"/>
+      <w:lvlText w:val=""/>
+      <w:lvlJc w:val="left"/>
+      <w:pPr>
+        <w:ind w:left="5040" w:hanging="360"/>
+      </w:pPr>
+      <w:rPr>
+        <w:rFonts w:ascii="Symbol" w:hAnsi="Symbol" w:hint="default"/>
+      </w:rPr>
+    </w:lvl>
+    <w:lvl w:ilvl="7" w:tplc="04090003" w:tentative="1">
+      <w:start w:val="1"/>
+      <w:numFmt w:val="bullet"/>
+      <w:lvlText w:val="o"/>
+      <w:lvlJc w:val="left"/>
+      <w:pPr>
+        <w:ind w:left="5760" w:hanging="360"/>
+      </w:pPr>
+      <w:rPr>
+        <w:rFonts w:ascii="Courier New" w:hAnsi="Courier New" w:cs="Courier New" w:hint="default"/>
+      </w:rPr>
+    </w:lvl>
+    <w:lvl w:ilvl="8" w:tplc="04090005" w:tentative="1">
+      <w:start w:val="1"/>
+      <w:numFmt w:val="bullet"/>
+      <w:lvlText w:val=""/>
+      <w:lvlJc w:val="left"/>
+      <w:pPr>
+        <w:ind w:left="6480" w:hanging="360"/>
+      </w:pPr>
+      <w:rPr>
+        <w:rFonts w:ascii="Wingdings" w:hAnsi="Wingdings" w:hint="default"/>
+      </w:rPr>
+    </w:lvl>
+  </w:abstractNum>
+  <w:abstractNum w:abstractNumId="11" w15:restartNumberingAfterBreak="0">
     <w:nsid w:val="56D27533"/>
     <w:multiLevelType w:val="multilevel"/>
     <w:tmpl w:val="F62226C4"/>
@@ -8697,7 +8711,7 @@
       </w:rPr>
     </w:lvl>
   </w:abstractNum>
-  <w:abstractNum w:abstractNumId="11" w15:restartNumberingAfterBreak="0">
+  <w:abstractNum w:abstractNumId="12" w15:restartNumberingAfterBreak="0">
     <w:nsid w:val="5DE448CA"/>
     <w:multiLevelType w:val="hybridMultilevel"/>
     <w:tmpl w:val="19E602A2"/>
@@ -8810,7 +8824,7 @@
       </w:rPr>
     </w:lvl>
   </w:abstractNum>
-  <w:abstractNum w:abstractNumId="12" w15:restartNumberingAfterBreak="0">
+  <w:abstractNum w:abstractNumId="13" w15:restartNumberingAfterBreak="0">
     <w:nsid w:val="631E5301"/>
     <w:multiLevelType w:val="multilevel"/>
     <w:tmpl w:val="0409001F"/>
@@ -8896,7 +8910,7 @@
       </w:pPr>
     </w:lvl>
   </w:abstractNum>
-  <w:abstractNum w:abstractNumId="13" w15:restartNumberingAfterBreak="0">
+  <w:abstractNum w:abstractNumId="14" w15:restartNumberingAfterBreak="0">
     <w:nsid w:val="6344691D"/>
     <w:multiLevelType w:val="hybridMultilevel"/>
     <w:tmpl w:val="2F4E3CC6"/>
@@ -9009,7 +9023,7 @@
       </w:rPr>
     </w:lvl>
   </w:abstractNum>
-  <w:abstractNum w:abstractNumId="14" w15:restartNumberingAfterBreak="0">
+  <w:abstractNum w:abstractNumId="15" w15:restartNumberingAfterBreak="0">
     <w:nsid w:val="6A202AEB"/>
     <w:multiLevelType w:val="multilevel"/>
     <w:tmpl w:val="04090025"/>
@@ -9095,7 +9109,7 @@
       </w:pPr>
     </w:lvl>
   </w:abstractNum>
-  <w:abstractNum w:abstractNumId="15" w15:restartNumberingAfterBreak="0">
+  <w:abstractNum w:abstractNumId="16" w15:restartNumberingAfterBreak="0">
     <w:nsid w:val="7BEF56A3"/>
     <w:multiLevelType w:val="multilevel"/>
     <w:tmpl w:val="0409001F"/>
@@ -9181,59 +9195,62 @@
       </w:pPr>
     </w:lvl>
   </w:abstractNum>
-  <w:num w:numId="1">
+  <w:num w:numId="1" w16cid:durableId="374044439">
+    <w:abstractNumId w:val="12"/>
+  </w:num>
+  <w:num w:numId="2" w16cid:durableId="1921401838">
+    <w:abstractNumId w:val="14"/>
+  </w:num>
+  <w:num w:numId="3" w16cid:durableId="1054430946">
+    <w:abstractNumId w:val="9"/>
+  </w:num>
+  <w:num w:numId="4" w16cid:durableId="385183309">
+    <w:abstractNumId w:val="6"/>
+  </w:num>
+  <w:num w:numId="5" w16cid:durableId="1805848262">
+    <w:abstractNumId w:val="4"/>
+  </w:num>
+  <w:num w:numId="6" w16cid:durableId="1212812213">
+    <w:abstractNumId w:val="2"/>
+  </w:num>
+  <w:num w:numId="7" w16cid:durableId="734744524">
+    <w:abstractNumId w:val="13"/>
+  </w:num>
+  <w:num w:numId="8" w16cid:durableId="1885361970">
+    <w:abstractNumId w:val="7"/>
+  </w:num>
+  <w:num w:numId="9" w16cid:durableId="1317565279">
+    <w:abstractNumId w:val="1"/>
+  </w:num>
+  <w:num w:numId="10" w16cid:durableId="250508429">
+    <w:abstractNumId w:val="0"/>
+  </w:num>
+  <w:num w:numId="11" w16cid:durableId="1536692460">
+    <w:abstractNumId w:val="16"/>
+  </w:num>
+  <w:num w:numId="12" w16cid:durableId="702245025">
+    <w:abstractNumId w:val="15"/>
+  </w:num>
+  <w:num w:numId="13" w16cid:durableId="1842306178">
+    <w:abstractNumId w:val="5"/>
+  </w:num>
+  <w:num w:numId="14" w16cid:durableId="1776636706">
+    <w:abstractNumId w:val="8"/>
+  </w:num>
+  <w:num w:numId="15" w16cid:durableId="1444686153">
+    <w:abstractNumId w:val="3"/>
+  </w:num>
+  <w:num w:numId="16" w16cid:durableId="369837596">
     <w:abstractNumId w:val="11"/>
   </w:num>
-  <w:num w:numId="2">
-    <w:abstractNumId w:val="13"/>
-  </w:num>
-  <w:num w:numId="3">
-    <w:abstractNumId w:val="9"/>
-  </w:num>
-  <w:num w:numId="4">
-    <w:abstractNumId w:val="6"/>
-  </w:num>
-  <w:num w:numId="5">
-    <w:abstractNumId w:val="4"/>
-  </w:num>
-  <w:num w:numId="6">
-    <w:abstractNumId w:val="2"/>
-  </w:num>
-  <w:num w:numId="7">
-    <w:abstractNumId w:val="12"/>
-  </w:num>
-  <w:num w:numId="8">
-    <w:abstractNumId w:val="7"/>
-  </w:num>
-  <w:num w:numId="9">
-    <w:abstractNumId w:val="1"/>
-  </w:num>
-  <w:num w:numId="10">
-    <w:abstractNumId w:val="0"/>
-  </w:num>
-  <w:num w:numId="11">
-    <w:abstractNumId w:val="15"/>
-  </w:num>
-  <w:num w:numId="12">
-    <w:abstractNumId w:val="14"/>
-  </w:num>
-  <w:num w:numId="13">
-    <w:abstractNumId w:val="5"/>
-  </w:num>
-  <w:num w:numId="14">
-    <w:abstractNumId w:val="8"/>
-  </w:num>
-  <w:num w:numId="15">
-    <w:abstractNumId w:val="3"/>
-  </w:num>
-  <w:num w:numId="16">
+  <w:num w:numId="17" w16cid:durableId="1193499749">
     <w:abstractNumId w:val="10"/>
   </w:num>
 </w:numbering>
 </file>
 
 <file path=word/styles.xml><?xml version="1.0" encoding="utf-8"?>
-<w:styles xmlns:mc="http://schemas.openxmlformats.org/markup-compatibility/2006" xmlns:r="http://schemas.openxmlformats.org/officeDocument/2006/relationships" xmlns:w="http://schemas.openxmlformats.org/wordprocessingml/2006/main" xmlns:w14="http://schemas.microsoft.com/office/word/2010/wordml" xmlns:w15="http://schemas.microsoft.com/office/word/2012/wordml" xmlns:w16se="http://schemas.microsoft.com/office/word/2015/wordml/symex" mc:Ignorable="w14 w15 w16se">
+<w:styles xmlns:mc="http://schemas.openxmlformats.org/markup-compatibility/2006" xmlns:r="http://schemas.openxmlformats.org/officeDocument/2006/relationships" xmlns:w="http://schemas.openxmlformats.org/wordprocessingml/2006/main" xmlns:w14="http://schemas.microsoft.com/office/word/2010/wordml" xmlns:w15="http://schemas.microsoft.com/office/word/2012/wordml" xmlns:w16cex="http://schemas.microsoft.com/office/word/2018/wordml/cex" xmlns:w16cid="http://schemas.microsoft.com/office/word/2016/wordml/cid" xmlns:w16="http://schemas.microsoft.com/office/word/2018/wordml" xmlns:w16sdtdh="http://schemas.microsoft.com/office/word/2020/wordml/sdtdatahash" xmlns:w16se="http://schemas.microsoft.com/office/word/2015/wordml/symex" mc:Ignorable="w14 w15 w16se w16cid w16 w16cex w16sdtdh">
   <w:docDefaults>
     <w:rPrDefault>
       <w:rPr>
@@ -9249,7 +9266,7 @@
       </w:pPr>
     </w:pPrDefault>
   </w:docDefaults>
-  <w:latentStyles w:defLockedState="0" w:defUIPriority="99" w:defSemiHidden="0" w:defUnhideWhenUsed="0" w:defQFormat="0" w:count="371">
+  <w:latentStyles w:defLockedState="0" w:defUIPriority="99" w:defSemiHidden="0" w:defUnhideWhenUsed="0" w:defQFormat="0" w:count="376">
     <w:lsdException w:name="Normal" w:uiPriority="0" w:qFormat="1"/>
     <w:lsdException w:name="heading 1" w:uiPriority="9" w:qFormat="1"/>
     <w:lsdException w:name="heading 2" w:semiHidden="1" w:uiPriority="9" w:unhideWhenUsed="1" w:qFormat="1"/>
@@ -9355,7 +9372,6 @@
     <w:lsdException w:name="HTML Sample" w:semiHidden="1" w:unhideWhenUsed="1"/>
     <w:lsdException w:name="HTML Typewriter" w:semiHidden="1" w:unhideWhenUsed="1"/>
     <w:lsdException w:name="HTML Variable" w:semiHidden="1" w:unhideWhenUsed="1"/>
-    <w:lsdException w:name="Normal Table" w:semiHidden="1" w:unhideWhenUsed="1"/>
     <w:lsdException w:name="annotation subject" w:semiHidden="1" w:unhideWhenUsed="1"/>
     <w:lsdException w:name="No List" w:semiHidden="1" w:unhideWhenUsed="1"/>
     <w:lsdException w:name="Outline List 1" w:semiHidden="1" w:unhideWhenUsed="1"/>
@@ -9398,11 +9414,8 @@
     <w:lsdException w:name="Table Contemporary" w:semiHidden="1" w:unhideWhenUsed="1"/>
     <w:lsdException w:name="Table Elegant" w:semiHidden="1" w:unhideWhenUsed="1"/>
     <w:lsdException w:name="Table Professional" w:semiHidden="1" w:unhideWhenUsed="1"/>
-    <w:lsdException w:name="Table Subtle 1" w:semiHidden="1" w:unhideWhenUsed="1"/>
     <w:lsdException w:name="Table Subtle 2" w:semiHidden="1" w:unhideWhenUsed="1"/>
     <w:lsdException w:name="Table Web 1" w:semiHidden="1" w:unhideWhenUsed="1"/>
-    <w:lsdException w:name="Table Web 2" w:semiHidden="1" w:unhideWhenUsed="1"/>
-    <w:lsdException w:name="Table Web 3" w:semiHidden="1" w:unhideWhenUsed="1"/>
     <w:lsdException w:name="Balloon Text" w:semiHidden="1" w:unhideWhenUsed="1"/>
     <w:lsdException w:name="Table Grid" w:uiPriority="39"/>
     <w:lsdException w:name="Table Theme" w:semiHidden="1" w:unhideWhenUsed="1"/>
@@ -9621,6 +9634,11 @@
     <w:lsdException w:name="List Table 5 Dark Accent 6" w:uiPriority="50"/>
     <w:lsdException w:name="List Table 6 Colorful Accent 6" w:uiPriority="51"/>
     <w:lsdException w:name="List Table 7 Colorful Accent 6" w:uiPriority="52"/>
+    <w:lsdException w:name="Mention" w:semiHidden="1" w:unhideWhenUsed="1"/>
+    <w:lsdException w:name="Smart Hyperlink" w:semiHidden="1" w:unhideWhenUsed="1"/>
+    <w:lsdException w:name="Hashtag" w:semiHidden="1" w:unhideWhenUsed="1"/>
+    <w:lsdException w:name="Unresolved Mention" w:semiHidden="1" w:unhideWhenUsed="1"/>
+    <w:lsdException w:name="Smart Link" w:semiHidden="1" w:unhideWhenUsed="1"/>
   </w:latentStyles>
   <w:style w:type="paragraph" w:default="1" w:styleId="Normal">
     <w:name w:val="Normal"/>
@@ -9955,8 +9973,8 @@
       <w:u w:val="single"/>
     </w:rPr>
   </w:style>
-  <w:style w:type="character" w:customStyle="1" w:styleId="UnresolvedMention">
-    <w:name w:val="Unresolved Mention"/>
+  <w:style w:type="character" w:customStyle="1" w:styleId="UnresolvedMention1">
+    <w:name w:val="Unresolved Mention1"/>
     <w:basedOn w:val="DefaultParagraphFont"/>
     <w:uiPriority w:val="99"/>
     <w:semiHidden/>

</xml_diff>

<commit_message>
Some cosmetic changes and error correction
</commit_message>
<xml_diff>
--- a/Report Final.docx
+++ b/Report Final.docx
@@ -1,6 +1,6 @@
 
 <file path=word/document.xml><?xml version="1.0" encoding="utf-8"?>
-<w:document xmlns:wpc="http://schemas.microsoft.com/office/word/2010/wordprocessingCanvas" xmlns:cx="http://schemas.microsoft.com/office/drawing/2014/chartex" xmlns:cx1="http://schemas.microsoft.com/office/drawing/2015/9/8/chartex" xmlns:mc="http://schemas.openxmlformats.org/markup-compatibility/2006" xmlns:o="urn:schemas-microsoft-com:office:office" xmlns:r="http://schemas.openxmlformats.org/officeDocument/2006/relationships" xmlns:m="http://schemas.openxmlformats.org/officeDocument/2006/math" xmlns:v="urn:schemas-microsoft-com:vml" xmlns:wp14="http://schemas.microsoft.com/office/word/2010/wordprocessingDrawing" xmlns:wp="http://schemas.openxmlformats.org/drawingml/2006/wordprocessingDrawing" xmlns:w10="urn:schemas-microsoft-com:office:word" xmlns:w="http://schemas.openxmlformats.org/wordprocessingml/2006/main" xmlns:w14="http://schemas.microsoft.com/office/word/2010/wordml" xmlns:w15="http://schemas.microsoft.com/office/word/2012/wordml" xmlns:w16se="http://schemas.microsoft.com/office/word/2015/wordml/symex" xmlns:wpg="http://schemas.microsoft.com/office/word/2010/wordprocessingGroup" xmlns:wpi="http://schemas.microsoft.com/office/word/2010/wordprocessingInk" xmlns:wne="http://schemas.microsoft.com/office/word/2006/wordml" xmlns:wps="http://schemas.microsoft.com/office/word/2010/wordprocessingShape" mc:Ignorable="w14 w15 w16se wp14">
+<w:document xmlns:wpc="http://schemas.microsoft.com/office/word/2010/wordprocessingCanvas" xmlns:cx="http://schemas.microsoft.com/office/drawing/2014/chartex" xmlns:cx1="http://schemas.microsoft.com/office/drawing/2015/9/8/chartex" xmlns:cx2="http://schemas.microsoft.com/office/drawing/2015/10/21/chartex" xmlns:cx3="http://schemas.microsoft.com/office/drawing/2016/5/9/chartex" xmlns:cx4="http://schemas.microsoft.com/office/drawing/2016/5/10/chartex" xmlns:cx5="http://schemas.microsoft.com/office/drawing/2016/5/11/chartex" xmlns:cx6="http://schemas.microsoft.com/office/drawing/2016/5/12/chartex" xmlns:cx7="http://schemas.microsoft.com/office/drawing/2016/5/13/chartex" xmlns:cx8="http://schemas.microsoft.com/office/drawing/2016/5/14/chartex" xmlns:mc="http://schemas.openxmlformats.org/markup-compatibility/2006" xmlns:aink="http://schemas.microsoft.com/office/drawing/2016/ink" xmlns:am3d="http://schemas.microsoft.com/office/drawing/2017/model3d" xmlns:o="urn:schemas-microsoft-com:office:office" xmlns:oel="http://schemas.microsoft.com/office/2019/extlst" xmlns:r="http://schemas.openxmlformats.org/officeDocument/2006/relationships" xmlns:m="http://schemas.openxmlformats.org/officeDocument/2006/math" xmlns:v="urn:schemas-microsoft-com:vml" xmlns:wp14="http://schemas.microsoft.com/office/word/2010/wordprocessingDrawing" xmlns:wp="http://schemas.openxmlformats.org/drawingml/2006/wordprocessingDrawing" xmlns:w10="urn:schemas-microsoft-com:office:word" xmlns:w="http://schemas.openxmlformats.org/wordprocessingml/2006/main" xmlns:w14="http://schemas.microsoft.com/office/word/2010/wordml" xmlns:w15="http://schemas.microsoft.com/office/word/2012/wordml" xmlns:w16cex="http://schemas.microsoft.com/office/word/2018/wordml/cex" xmlns:w16cid="http://schemas.microsoft.com/office/word/2016/wordml/cid" xmlns:w16="http://schemas.microsoft.com/office/word/2018/wordml" xmlns:w16sdtdh="http://schemas.microsoft.com/office/word/2020/wordml/sdtdatahash" xmlns:w16se="http://schemas.microsoft.com/office/word/2015/wordml/symex" xmlns:wpg="http://schemas.microsoft.com/office/word/2010/wordprocessingGroup" xmlns:wpi="http://schemas.microsoft.com/office/word/2010/wordprocessingInk" xmlns:wne="http://schemas.microsoft.com/office/word/2006/wordml" xmlns:wps="http://schemas.microsoft.com/office/word/2010/wordprocessingShape" mc:Ignorable="w14 w15 w16se w16cid w16 w16cex w16sdtdh wp14">
   <w:body>
     <w:p>
       <w:pPr>
@@ -14,6 +14,8 @@
           <w:szCs w:val="34"/>
         </w:rPr>
       </w:pPr>
+      <w:bookmarkStart w:id="0" w:name="_Hlk119860379"/>
+      <w:bookmarkEnd w:id="0"/>
       <w:r>
         <w:rPr>
           <w:rFonts w:ascii="Times New Roman" w:hAnsi="Times New Roman" w:cs="Times New Roman"/>
@@ -2823,23 +2825,48 @@
           <w:rFonts w:ascii="Times New Roman" w:hAnsi="Times New Roman" w:cs="Times New Roman"/>
           <w:color w:val="auto"/>
         </w:rPr>
+        <w:t>IPFS</w:t>
+      </w:r>
+    </w:p>
+    <w:p>
+      <w:pPr>
+        <w:rPr>
+          <w:rFonts w:ascii="Times New Roman" w:hAnsi="Times New Roman" w:cs="Times New Roman"/>
+          <w:sz w:val="24"/>
+          <w:szCs w:val="24"/>
+        </w:rPr>
+      </w:pPr>
+      <w:r>
+        <w:rPr>
+          <w:rFonts w:ascii="Times New Roman" w:hAnsi="Times New Roman" w:cs="Times New Roman"/>
+          <w:sz w:val="24"/>
+          <w:szCs w:val="24"/>
+        </w:rPr>
+        <w:t>1.4.1 Why IPFS</w:t>
+      </w:r>
+      <w:r>
+        <w:rPr>
+          <w:rFonts w:ascii="Times New Roman" w:hAnsi="Times New Roman" w:cs="Times New Roman"/>
+          <w:sz w:val="24"/>
+          <w:szCs w:val="24"/>
+        </w:rPr>
+        <w:t>?</w:t>
+      </w:r>
+    </w:p>
+    <w:p>
+      <w:pPr>
+        <w:pStyle w:val="Heading2"/>
+        <w:rPr>
+          <w:rFonts w:ascii="Times New Roman" w:hAnsi="Times New Roman" w:cs="Times New Roman"/>
+          <w:color w:val="auto"/>
+        </w:rPr>
+      </w:pPr>
+      <w:r>
+        <w:rPr>
+          <w:rFonts w:ascii="Times New Roman" w:hAnsi="Times New Roman" w:cs="Times New Roman"/>
+          <w:color w:val="auto"/>
+        </w:rPr>
         <w:lastRenderedPageBreak/>
-        <w:t>IPFS</w:t>
-      </w:r>
-    </w:p>
-    <w:p>
-      <w:pPr>
-        <w:pStyle w:val="Heading2"/>
-        <w:rPr>
-          <w:rFonts w:ascii="Times New Roman" w:hAnsi="Times New Roman" w:cs="Times New Roman"/>
-          <w:color w:val="auto"/>
-        </w:rPr>
-      </w:pPr>
-      <w:r>
-        <w:rPr>
-          <w:rFonts w:ascii="Times New Roman" w:hAnsi="Times New Roman" w:cs="Times New Roman"/>
-          <w:color w:val="auto"/>
-        </w:rPr>
         <w:t>Motivation</w:t>
       </w:r>
       <w:r>
@@ -3384,402 +3411,559 @@
           <w:rFonts w:ascii="TimesNewRomanPSMT" w:hAnsi="TimesNewRomanPSMT" w:cs="TimesNewRomanPSMT"/>
           <w:b/>
           <w:bCs/>
-          <w:sz w:val="28"/>
-          <w:szCs w:val="28"/>
-        </w:rPr>
-      </w:pPr>
-    </w:p>
-    <w:p>
-      <w:pPr>
-        <w:autoSpaceDE w:val="0"/>
-        <w:autoSpaceDN w:val="0"/>
-        <w:adjustRightInd w:val="0"/>
-        <w:spacing w:after="0" w:line="240" w:lineRule="auto"/>
-        <w:mirrorIndents/>
-        <w:rPr>
-          <w:rFonts w:ascii="TimesNewRomanPSMT" w:hAnsi="TimesNewRomanPSMT" w:cs="TimesNewRomanPSMT"/>
-          <w:b/>
-          <w:bCs/>
-          <w:sz w:val="28"/>
-          <w:szCs w:val="28"/>
-        </w:rPr>
-      </w:pPr>
-    </w:p>
-    <w:p>
-      <w:pPr>
-        <w:autoSpaceDE w:val="0"/>
-        <w:autoSpaceDN w:val="0"/>
-        <w:adjustRightInd w:val="0"/>
-        <w:spacing w:after="0" w:line="240" w:lineRule="auto"/>
-        <w:mirrorIndents/>
-        <w:rPr>
-          <w:rFonts w:ascii="TimesNewRomanPSMT" w:hAnsi="TimesNewRomanPSMT" w:cs="TimesNewRomanPSMT"/>
-          <w:b/>
-          <w:bCs/>
-          <w:sz w:val="28"/>
-          <w:szCs w:val="28"/>
-        </w:rPr>
-      </w:pPr>
-    </w:p>
-    <w:p>
-      <w:pPr>
-        <w:autoSpaceDE w:val="0"/>
-        <w:autoSpaceDN w:val="0"/>
-        <w:adjustRightInd w:val="0"/>
-        <w:spacing w:after="0" w:line="240" w:lineRule="auto"/>
-        <w:mirrorIndents/>
-        <w:rPr>
-          <w:rFonts w:ascii="TimesNewRomanPSMT" w:hAnsi="TimesNewRomanPSMT" w:cs="TimesNewRomanPSMT"/>
-          <w:b/>
-          <w:bCs/>
-          <w:sz w:val="28"/>
-          <w:szCs w:val="28"/>
-        </w:rPr>
-      </w:pPr>
-    </w:p>
-    <w:p>
-      <w:pPr>
-        <w:autoSpaceDE w:val="0"/>
-        <w:autoSpaceDN w:val="0"/>
-        <w:adjustRightInd w:val="0"/>
-        <w:spacing w:after="0" w:line="240" w:lineRule="auto"/>
-        <w:mirrorIndents/>
-        <w:rPr>
-          <w:rFonts w:ascii="TimesNewRomanPSMT" w:hAnsi="TimesNewRomanPSMT" w:cs="TimesNewRomanPSMT"/>
-          <w:b/>
-          <w:bCs/>
-          <w:sz w:val="28"/>
-          <w:szCs w:val="28"/>
-        </w:rPr>
-      </w:pPr>
-    </w:p>
-    <w:p>
-      <w:pPr>
-        <w:autoSpaceDE w:val="0"/>
-        <w:autoSpaceDN w:val="0"/>
-        <w:adjustRightInd w:val="0"/>
-        <w:spacing w:after="0" w:line="240" w:lineRule="auto"/>
-        <w:mirrorIndents/>
-        <w:rPr>
-          <w:rFonts w:ascii="TimesNewRomanPSMT" w:hAnsi="TimesNewRomanPSMT" w:cs="TimesNewRomanPSMT"/>
-          <w:b/>
-          <w:bCs/>
-          <w:sz w:val="28"/>
-          <w:szCs w:val="28"/>
-        </w:rPr>
-      </w:pPr>
-    </w:p>
-    <w:p>
-      <w:pPr>
-        <w:autoSpaceDE w:val="0"/>
-        <w:autoSpaceDN w:val="0"/>
-        <w:adjustRightInd w:val="0"/>
-        <w:spacing w:after="0" w:line="240" w:lineRule="auto"/>
-        <w:mirrorIndents/>
-        <w:rPr>
-          <w:rFonts w:ascii="TimesNewRomanPSMT" w:hAnsi="TimesNewRomanPSMT" w:cs="TimesNewRomanPSMT"/>
-          <w:b/>
-          <w:bCs/>
-          <w:sz w:val="28"/>
-          <w:szCs w:val="28"/>
-        </w:rPr>
-      </w:pPr>
-    </w:p>
-    <w:p>
-      <w:pPr>
-        <w:autoSpaceDE w:val="0"/>
-        <w:autoSpaceDN w:val="0"/>
-        <w:adjustRightInd w:val="0"/>
-        <w:spacing w:after="0" w:line="240" w:lineRule="auto"/>
-        <w:mirrorIndents/>
-        <w:rPr>
-          <w:rFonts w:ascii="TimesNewRomanPSMT" w:hAnsi="TimesNewRomanPSMT" w:cs="TimesNewRomanPSMT"/>
-          <w:b/>
-          <w:bCs/>
-          <w:sz w:val="28"/>
-          <w:szCs w:val="28"/>
-        </w:rPr>
-      </w:pPr>
-    </w:p>
-    <w:p>
-      <w:pPr>
-        <w:autoSpaceDE w:val="0"/>
-        <w:autoSpaceDN w:val="0"/>
-        <w:adjustRightInd w:val="0"/>
-        <w:spacing w:after="0" w:line="240" w:lineRule="auto"/>
-        <w:mirrorIndents/>
-        <w:rPr>
-          <w:rFonts w:ascii="TimesNewRomanPSMT" w:hAnsi="TimesNewRomanPSMT" w:cs="TimesNewRomanPSMT"/>
-          <w:b/>
-          <w:bCs/>
-          <w:sz w:val="28"/>
-          <w:szCs w:val="28"/>
-        </w:rPr>
-      </w:pPr>
-    </w:p>
-    <w:p>
-      <w:pPr>
-        <w:autoSpaceDE w:val="0"/>
-        <w:autoSpaceDN w:val="0"/>
-        <w:adjustRightInd w:val="0"/>
-        <w:spacing w:after="0" w:line="240" w:lineRule="auto"/>
-        <w:mirrorIndents/>
-        <w:rPr>
-          <w:rFonts w:ascii="TimesNewRomanPSMT" w:hAnsi="TimesNewRomanPSMT" w:cs="TimesNewRomanPSMT"/>
-          <w:b/>
-          <w:bCs/>
-          <w:sz w:val="28"/>
-          <w:szCs w:val="28"/>
-        </w:rPr>
-      </w:pPr>
-    </w:p>
-    <w:p>
-      <w:pPr>
-        <w:autoSpaceDE w:val="0"/>
-        <w:autoSpaceDN w:val="0"/>
-        <w:adjustRightInd w:val="0"/>
-        <w:spacing w:after="0" w:line="240" w:lineRule="auto"/>
-        <w:mirrorIndents/>
-        <w:rPr>
-          <w:rFonts w:ascii="TimesNewRomanPSMT" w:hAnsi="TimesNewRomanPSMT" w:cs="TimesNewRomanPSMT"/>
-          <w:b/>
-          <w:bCs/>
-          <w:sz w:val="28"/>
-          <w:szCs w:val="28"/>
-        </w:rPr>
-      </w:pPr>
-    </w:p>
-    <w:p>
-      <w:pPr>
-        <w:autoSpaceDE w:val="0"/>
-        <w:autoSpaceDN w:val="0"/>
-        <w:adjustRightInd w:val="0"/>
-        <w:spacing w:after="0" w:line="240" w:lineRule="auto"/>
-        <w:mirrorIndents/>
-        <w:rPr>
-          <w:rFonts w:ascii="TimesNewRomanPSMT" w:hAnsi="TimesNewRomanPSMT" w:cs="TimesNewRomanPSMT"/>
-          <w:b/>
-          <w:bCs/>
-          <w:sz w:val="28"/>
-          <w:szCs w:val="28"/>
-        </w:rPr>
-      </w:pPr>
-    </w:p>
-    <w:p>
-      <w:pPr>
-        <w:autoSpaceDE w:val="0"/>
-        <w:autoSpaceDN w:val="0"/>
-        <w:adjustRightInd w:val="0"/>
-        <w:spacing w:after="0" w:line="240" w:lineRule="auto"/>
-        <w:mirrorIndents/>
-        <w:rPr>
-          <w:rFonts w:ascii="TimesNewRomanPSMT" w:hAnsi="TimesNewRomanPSMT" w:cs="TimesNewRomanPSMT"/>
-          <w:b/>
-          <w:bCs/>
-          <w:sz w:val="28"/>
-          <w:szCs w:val="28"/>
-        </w:rPr>
-      </w:pPr>
-    </w:p>
-    <w:p>
-      <w:pPr>
-        <w:autoSpaceDE w:val="0"/>
-        <w:autoSpaceDN w:val="0"/>
-        <w:adjustRightInd w:val="0"/>
-        <w:spacing w:after="0" w:line="240" w:lineRule="auto"/>
-        <w:mirrorIndents/>
-        <w:rPr>
-          <w:rFonts w:ascii="TimesNewRomanPSMT" w:hAnsi="TimesNewRomanPSMT" w:cs="TimesNewRomanPSMT"/>
-          <w:b/>
-          <w:bCs/>
-          <w:sz w:val="28"/>
-          <w:szCs w:val="28"/>
-        </w:rPr>
-      </w:pPr>
-    </w:p>
-    <w:p>
-      <w:pPr>
-        <w:autoSpaceDE w:val="0"/>
-        <w:autoSpaceDN w:val="0"/>
-        <w:adjustRightInd w:val="0"/>
-        <w:spacing w:after="0" w:line="240" w:lineRule="auto"/>
-        <w:mirrorIndents/>
-        <w:rPr>
-          <w:rFonts w:ascii="TimesNewRomanPSMT" w:hAnsi="TimesNewRomanPSMT" w:cs="TimesNewRomanPSMT"/>
-          <w:b/>
-          <w:bCs/>
-          <w:sz w:val="28"/>
-          <w:szCs w:val="28"/>
-        </w:rPr>
-      </w:pPr>
-    </w:p>
-    <w:p>
-      <w:pPr>
-        <w:autoSpaceDE w:val="0"/>
-        <w:autoSpaceDN w:val="0"/>
-        <w:adjustRightInd w:val="0"/>
-        <w:spacing w:after="0" w:line="240" w:lineRule="auto"/>
-        <w:mirrorIndents/>
-        <w:rPr>
-          <w:rFonts w:ascii="TimesNewRomanPSMT" w:hAnsi="TimesNewRomanPSMT" w:cs="TimesNewRomanPSMT"/>
-          <w:b/>
-          <w:bCs/>
-          <w:sz w:val="28"/>
-          <w:szCs w:val="28"/>
-        </w:rPr>
-      </w:pPr>
-    </w:p>
-    <w:p>
-      <w:pPr>
-        <w:autoSpaceDE w:val="0"/>
-        <w:autoSpaceDN w:val="0"/>
-        <w:adjustRightInd w:val="0"/>
-        <w:spacing w:after="0" w:line="240" w:lineRule="auto"/>
-        <w:mirrorIndents/>
-        <w:rPr>
-          <w:rFonts w:ascii="TimesNewRomanPSMT" w:hAnsi="TimesNewRomanPSMT" w:cs="TimesNewRomanPSMT"/>
-          <w:b/>
-          <w:bCs/>
-          <w:sz w:val="28"/>
-          <w:szCs w:val="28"/>
-        </w:rPr>
-      </w:pPr>
-    </w:p>
-    <w:p>
-      <w:pPr>
-        <w:autoSpaceDE w:val="0"/>
-        <w:autoSpaceDN w:val="0"/>
-        <w:adjustRightInd w:val="0"/>
-        <w:spacing w:after="0" w:line="240" w:lineRule="auto"/>
-        <w:mirrorIndents/>
-        <w:rPr>
-          <w:rFonts w:ascii="TimesNewRomanPSMT" w:hAnsi="TimesNewRomanPSMT" w:cs="TimesNewRomanPSMT"/>
-          <w:b/>
-          <w:bCs/>
-          <w:sz w:val="28"/>
-          <w:szCs w:val="28"/>
-        </w:rPr>
-      </w:pPr>
-    </w:p>
-    <w:p>
-      <w:pPr>
-        <w:autoSpaceDE w:val="0"/>
-        <w:autoSpaceDN w:val="0"/>
-        <w:adjustRightInd w:val="0"/>
-        <w:spacing w:after="0" w:line="240" w:lineRule="auto"/>
-        <w:mirrorIndents/>
-        <w:rPr>
-          <w:rFonts w:ascii="TimesNewRomanPSMT" w:hAnsi="TimesNewRomanPSMT" w:cs="TimesNewRomanPSMT"/>
-          <w:b/>
-          <w:bCs/>
-          <w:sz w:val="28"/>
-          <w:szCs w:val="28"/>
-        </w:rPr>
-      </w:pPr>
-    </w:p>
-    <w:p>
-      <w:pPr>
-        <w:autoSpaceDE w:val="0"/>
-        <w:autoSpaceDN w:val="0"/>
-        <w:adjustRightInd w:val="0"/>
-        <w:spacing w:after="0" w:line="240" w:lineRule="auto"/>
-        <w:mirrorIndents/>
-        <w:rPr>
-          <w:rFonts w:ascii="TimesNewRomanPSMT" w:hAnsi="TimesNewRomanPSMT" w:cs="TimesNewRomanPSMT"/>
-          <w:b/>
-          <w:bCs/>
-          <w:sz w:val="28"/>
-          <w:szCs w:val="28"/>
-        </w:rPr>
-      </w:pPr>
-    </w:p>
-    <w:p>
-      <w:pPr>
-        <w:autoSpaceDE w:val="0"/>
-        <w:autoSpaceDN w:val="0"/>
-        <w:adjustRightInd w:val="0"/>
-        <w:spacing w:after="0" w:line="240" w:lineRule="auto"/>
-        <w:mirrorIndents/>
-        <w:rPr>
-          <w:rFonts w:ascii="TimesNewRomanPSMT" w:hAnsi="TimesNewRomanPSMT" w:cs="TimesNewRomanPSMT"/>
-          <w:b/>
-          <w:bCs/>
-          <w:sz w:val="28"/>
-          <w:szCs w:val="28"/>
-        </w:rPr>
-      </w:pPr>
-    </w:p>
-    <w:p>
-      <w:pPr>
-        <w:autoSpaceDE w:val="0"/>
-        <w:autoSpaceDN w:val="0"/>
-        <w:adjustRightInd w:val="0"/>
-        <w:spacing w:after="0" w:line="240" w:lineRule="auto"/>
-        <w:mirrorIndents/>
-        <w:rPr>
-          <w:rFonts w:ascii="TimesNewRomanPSMT" w:hAnsi="TimesNewRomanPSMT" w:cs="TimesNewRomanPSMT"/>
-          <w:b/>
-          <w:bCs/>
-          <w:sz w:val="28"/>
-          <w:szCs w:val="28"/>
-        </w:rPr>
-      </w:pPr>
-    </w:p>
-    <w:p>
-      <w:pPr>
-        <w:autoSpaceDE w:val="0"/>
-        <w:autoSpaceDN w:val="0"/>
-        <w:adjustRightInd w:val="0"/>
-        <w:spacing w:after="0" w:line="240" w:lineRule="auto"/>
-        <w:mirrorIndents/>
-        <w:rPr>
-          <w:rFonts w:ascii="TimesNewRomanPSMT" w:hAnsi="TimesNewRomanPSMT" w:cs="TimesNewRomanPSMT"/>
-          <w:b/>
-          <w:bCs/>
-          <w:sz w:val="28"/>
-          <w:szCs w:val="28"/>
-        </w:rPr>
-      </w:pPr>
-    </w:p>
-    <w:p>
-      <w:pPr>
-        <w:autoSpaceDE w:val="0"/>
-        <w:autoSpaceDN w:val="0"/>
-        <w:adjustRightInd w:val="0"/>
-        <w:spacing w:after="0" w:line="240" w:lineRule="auto"/>
-        <w:mirrorIndents/>
-        <w:rPr>
-          <w:rFonts w:ascii="TimesNewRomanPSMT" w:hAnsi="TimesNewRomanPSMT" w:cs="TimesNewRomanPSMT"/>
-          <w:b/>
-          <w:bCs/>
-          <w:sz w:val="28"/>
-          <w:szCs w:val="28"/>
-        </w:rPr>
-      </w:pPr>
-    </w:p>
-    <w:p>
-      <w:pPr>
-        <w:autoSpaceDE w:val="0"/>
-        <w:autoSpaceDN w:val="0"/>
-        <w:adjustRightInd w:val="0"/>
-        <w:spacing w:after="0" w:line="240" w:lineRule="auto"/>
-        <w:mirrorIndents/>
-        <w:rPr>
-          <w:rFonts w:ascii="TimesNewRomanPSMT" w:hAnsi="TimesNewRomanPSMT" w:cs="TimesNewRomanPSMT"/>
-          <w:b/>
-          <w:bCs/>
-          <w:sz w:val="28"/>
-          <w:szCs w:val="28"/>
-        </w:rPr>
-      </w:pPr>
-    </w:p>
-    <w:p>
-      <w:pPr>
-        <w:autoSpaceDE w:val="0"/>
-        <w:autoSpaceDN w:val="0"/>
-        <w:adjustRightInd w:val="0"/>
-        <w:spacing w:after="0" w:line="240" w:lineRule="auto"/>
-        <w:mirrorIndents/>
+          <w:sz w:val="24"/>
+          <w:szCs w:val="24"/>
+        </w:rPr>
+      </w:pPr>
+      <w:r>
+        <w:rPr>
+          <w:rFonts w:ascii="TimesNewRomanPSMT" w:hAnsi="TimesNewRomanPSMT" w:cs="TimesNewRomanPSMT"/>
+          <w:b/>
+          <w:bCs/>
+          <w:sz w:val="24"/>
+          <w:szCs w:val="24"/>
+        </w:rPr>
+        <w:t xml:space="preserve">1.5                               </w:t>
+      </w:r>
+      <w:r>
+        <w:rPr>
+          <w:rFonts w:ascii="TimesNewRomanPSMT" w:hAnsi="TimesNewRomanPSMT" w:cs="TimesNewRomanPSMT"/>
+          <w:b/>
+          <w:bCs/>
+          <w:sz w:val="24"/>
+          <w:szCs w:val="24"/>
+        </w:rPr>
+        <w:t xml:space="preserve">      </w:t>
+      </w:r>
+      <w:r>
+        <w:rPr>
+          <w:rFonts w:ascii="TimesNewRomanPSMT" w:hAnsi="TimesNewRomanPSMT" w:cs="TimesNewRomanPSMT"/>
+          <w:b/>
+          <w:bCs/>
+          <w:sz w:val="24"/>
+          <w:szCs w:val="24"/>
+        </w:rPr>
+        <w:t>HTTP Dow</w:t>
+      </w:r>
+      <w:r>
+        <w:rPr>
+          <w:rFonts w:ascii="TimesNewRomanPSMT" w:hAnsi="TimesNewRomanPSMT" w:cs="TimesNewRomanPSMT"/>
+          <w:b/>
+          <w:bCs/>
+          <w:sz w:val="24"/>
+          <w:szCs w:val="24"/>
+        </w:rPr>
+        <w:t>n</w:t>
+      </w:r>
+      <w:r>
+        <w:rPr>
+          <w:rFonts w:ascii="TimesNewRomanPSMT" w:hAnsi="TimesNewRomanPSMT" w:cs="TimesNewRomanPSMT"/>
+          <w:b/>
+          <w:bCs/>
+          <w:sz w:val="24"/>
+          <w:szCs w:val="24"/>
+        </w:rPr>
+        <w:t>loads</w:t>
+      </w:r>
+      <w:r>
+        <w:rPr>
+          <w:rFonts w:ascii="TimesNewRomanPSMT" w:hAnsi="TimesNewRomanPSMT" w:cs="TimesNewRomanPSMT"/>
+          <w:b/>
+          <w:bCs/>
+          <w:sz w:val="24"/>
+          <w:szCs w:val="24"/>
+        </w:rPr>
+        <w:t xml:space="preserve">                             xv</w:t>
+      </w:r>
+    </w:p>
+    <w:p>
+      <w:pPr>
+        <w:autoSpaceDE w:val="0"/>
+        <w:autoSpaceDN w:val="0"/>
+        <w:adjustRightInd w:val="0"/>
+        <w:spacing w:after="0" w:line="240" w:lineRule="auto"/>
+        <w:mirrorIndents/>
+        <w:rPr>
+          <w:rFonts w:ascii="TimesNewRomanPSMT" w:hAnsi="TimesNewRomanPSMT" w:cs="TimesNewRomanPSMT"/>
+          <w:b/>
+          <w:bCs/>
+          <w:sz w:val="24"/>
+          <w:szCs w:val="24"/>
+        </w:rPr>
+      </w:pPr>
+    </w:p>
+    <w:p>
+      <w:pPr>
+        <w:autoSpaceDE w:val="0"/>
+        <w:autoSpaceDN w:val="0"/>
+        <w:adjustRightInd w:val="0"/>
+        <w:spacing w:after="0" w:line="240" w:lineRule="auto"/>
+        <w:mirrorIndents/>
+        <w:rPr>
+          <w:rFonts w:ascii="TimesNewRomanPSMT" w:hAnsi="TimesNewRomanPSMT" w:cs="TimesNewRomanPSMT"/>
+          <w:b/>
+          <w:bCs/>
+          <w:sz w:val="24"/>
+          <w:szCs w:val="24"/>
+        </w:rPr>
+      </w:pPr>
+      <w:r>
+        <w:rPr>
+          <w:rFonts w:ascii="TimesNewRomanPSMT" w:hAnsi="TimesNewRomanPSMT" w:cs="TimesNewRomanPSMT"/>
+          <w:b/>
+          <w:bCs/>
+          <w:sz w:val="24"/>
+          <w:szCs w:val="24"/>
+        </w:rPr>
+        <w:t>1.6</w:t>
+      </w:r>
+      <w:r>
+        <w:rPr>
+          <w:rFonts w:ascii="TimesNewRomanPSMT" w:hAnsi="TimesNewRomanPSMT" w:cs="TimesNewRomanPSMT"/>
+          <w:b/>
+          <w:bCs/>
+          <w:sz w:val="24"/>
+          <w:szCs w:val="24"/>
+        </w:rPr>
+        <w:t xml:space="preserve">                                     Fragility of Webpage                      xvi</w:t>
+      </w:r>
+    </w:p>
+    <w:p>
+      <w:pPr>
+        <w:autoSpaceDE w:val="0"/>
+        <w:autoSpaceDN w:val="0"/>
+        <w:adjustRightInd w:val="0"/>
+        <w:spacing w:after="0" w:line="240" w:lineRule="auto"/>
+        <w:mirrorIndents/>
+        <w:rPr>
+          <w:rFonts w:ascii="TimesNewRomanPSMT" w:hAnsi="TimesNewRomanPSMT" w:cs="TimesNewRomanPSMT"/>
+          <w:b/>
+          <w:bCs/>
+          <w:sz w:val="24"/>
+          <w:szCs w:val="24"/>
+        </w:rPr>
+      </w:pPr>
+    </w:p>
+    <w:p>
+      <w:pPr>
+        <w:autoSpaceDE w:val="0"/>
+        <w:autoSpaceDN w:val="0"/>
+        <w:adjustRightInd w:val="0"/>
+        <w:spacing w:after="0" w:line="240" w:lineRule="auto"/>
+        <w:mirrorIndents/>
+        <w:rPr>
+          <w:rFonts w:ascii="TimesNewRomanPSMT" w:hAnsi="TimesNewRomanPSMT" w:cs="TimesNewRomanPSMT"/>
+          <w:b/>
+          <w:bCs/>
+          <w:sz w:val="24"/>
+          <w:szCs w:val="24"/>
+        </w:rPr>
+      </w:pPr>
+      <w:r>
+        <w:rPr>
+          <w:rFonts w:ascii="TimesNewRomanPSMT" w:hAnsi="TimesNewRomanPSMT" w:cs="TimesNewRomanPSMT"/>
+          <w:b/>
+          <w:bCs/>
+          <w:sz w:val="24"/>
+          <w:szCs w:val="24"/>
+        </w:rPr>
+        <w:t>1.7</w:t>
+      </w:r>
+      <w:r>
+        <w:rPr>
+          <w:rFonts w:ascii="TimesNewRomanPSMT" w:hAnsi="TimesNewRomanPSMT" w:cs="TimesNewRomanPSMT"/>
+          <w:b/>
+          <w:bCs/>
+          <w:sz w:val="24"/>
+          <w:szCs w:val="24"/>
+        </w:rPr>
+        <w:t xml:space="preserve">                                     Decentralization                              </w:t>
+      </w:r>
+      <w:r>
+        <w:rPr>
+          <w:rFonts w:ascii="TimesNewRomanPSMT" w:hAnsi="TimesNewRomanPSMT" w:cs="TimesNewRomanPSMT"/>
+          <w:b/>
+          <w:bCs/>
+          <w:sz w:val="24"/>
+          <w:szCs w:val="24"/>
+        </w:rPr>
+        <w:t>xvi</w:t>
+      </w:r>
+    </w:p>
+    <w:p>
+      <w:pPr>
+        <w:autoSpaceDE w:val="0"/>
+        <w:autoSpaceDN w:val="0"/>
+        <w:adjustRightInd w:val="0"/>
+        <w:spacing w:after="0" w:line="240" w:lineRule="auto"/>
+        <w:mirrorIndents/>
+        <w:rPr>
+          <w:rFonts w:ascii="TimesNewRomanPSMT" w:hAnsi="TimesNewRomanPSMT" w:cs="TimesNewRomanPSMT"/>
+          <w:b/>
+          <w:bCs/>
+          <w:sz w:val="24"/>
+          <w:szCs w:val="24"/>
+        </w:rPr>
+      </w:pPr>
+    </w:p>
+    <w:p>
+      <w:pPr>
+        <w:autoSpaceDE w:val="0"/>
+        <w:autoSpaceDN w:val="0"/>
+        <w:adjustRightInd w:val="0"/>
+        <w:spacing w:after="0" w:line="240" w:lineRule="auto"/>
+        <w:mirrorIndents/>
+        <w:rPr>
+          <w:rFonts w:ascii="TimesNewRomanPSMT" w:hAnsi="TimesNewRomanPSMT" w:cs="TimesNewRomanPSMT"/>
+          <w:b/>
+          <w:bCs/>
+          <w:sz w:val="24"/>
+          <w:szCs w:val="24"/>
+        </w:rPr>
+      </w:pPr>
+      <w:r>
+        <w:rPr>
+          <w:rFonts w:ascii="TimesNewRomanPSMT" w:hAnsi="TimesNewRomanPSMT" w:cs="TimesNewRomanPSMT"/>
+          <w:b/>
+          <w:bCs/>
+          <w:sz w:val="24"/>
+          <w:szCs w:val="24"/>
+        </w:rPr>
+        <w:t>1.8</w:t>
+      </w:r>
+      <w:r>
+        <w:rPr>
+          <w:rFonts w:ascii="TimesNewRomanPSMT" w:hAnsi="TimesNewRomanPSMT" w:cs="TimesNewRomanPSMT"/>
+          <w:b/>
+          <w:bCs/>
+          <w:sz w:val="24"/>
+          <w:szCs w:val="24"/>
+        </w:rPr>
+        <w:t xml:space="preserve">                                     Resilient Networks                          </w:t>
+      </w:r>
+      <w:r>
+        <w:rPr>
+          <w:rFonts w:ascii="TimesNewRomanPSMT" w:hAnsi="TimesNewRomanPSMT" w:cs="TimesNewRomanPSMT"/>
+          <w:b/>
+          <w:bCs/>
+          <w:sz w:val="24"/>
+          <w:szCs w:val="24"/>
+        </w:rPr>
+        <w:t>xvi</w:t>
+      </w:r>
+    </w:p>
+    <w:p>
+      <w:pPr>
+        <w:autoSpaceDE w:val="0"/>
+        <w:autoSpaceDN w:val="0"/>
+        <w:adjustRightInd w:val="0"/>
+        <w:spacing w:after="0" w:line="240" w:lineRule="auto"/>
+        <w:mirrorIndents/>
+        <w:rPr>
+          <w:rFonts w:ascii="TimesNewRomanPSMT" w:hAnsi="TimesNewRomanPSMT" w:cs="TimesNewRomanPSMT"/>
+          <w:b/>
+          <w:bCs/>
+          <w:sz w:val="28"/>
+          <w:szCs w:val="28"/>
+        </w:rPr>
+      </w:pPr>
+    </w:p>
+    <w:p>
+      <w:pPr>
+        <w:autoSpaceDE w:val="0"/>
+        <w:autoSpaceDN w:val="0"/>
+        <w:adjustRightInd w:val="0"/>
+        <w:spacing w:after="0" w:line="240" w:lineRule="auto"/>
+        <w:mirrorIndents/>
+        <w:rPr>
+          <w:rFonts w:ascii="TimesNewRomanPSMT" w:hAnsi="TimesNewRomanPSMT" w:cs="TimesNewRomanPSMT"/>
+          <w:b/>
+          <w:bCs/>
+          <w:sz w:val="28"/>
+          <w:szCs w:val="28"/>
+        </w:rPr>
+      </w:pPr>
+    </w:p>
+    <w:p>
+      <w:pPr>
+        <w:autoSpaceDE w:val="0"/>
+        <w:autoSpaceDN w:val="0"/>
+        <w:adjustRightInd w:val="0"/>
+        <w:spacing w:after="0" w:line="240" w:lineRule="auto"/>
+        <w:mirrorIndents/>
+        <w:rPr>
+          <w:rFonts w:ascii="TimesNewRomanPSMT" w:hAnsi="TimesNewRomanPSMT" w:cs="TimesNewRomanPSMT"/>
+          <w:b/>
+          <w:bCs/>
+          <w:sz w:val="28"/>
+          <w:szCs w:val="28"/>
+        </w:rPr>
+      </w:pPr>
+    </w:p>
+    <w:p>
+      <w:pPr>
+        <w:autoSpaceDE w:val="0"/>
+        <w:autoSpaceDN w:val="0"/>
+        <w:adjustRightInd w:val="0"/>
+        <w:spacing w:after="0" w:line="240" w:lineRule="auto"/>
+        <w:mirrorIndents/>
+        <w:rPr>
+          <w:rFonts w:ascii="TimesNewRomanPSMT" w:hAnsi="TimesNewRomanPSMT" w:cs="TimesNewRomanPSMT"/>
+          <w:b/>
+          <w:bCs/>
+          <w:sz w:val="28"/>
+          <w:szCs w:val="28"/>
+        </w:rPr>
+      </w:pPr>
+    </w:p>
+    <w:p>
+      <w:pPr>
+        <w:autoSpaceDE w:val="0"/>
+        <w:autoSpaceDN w:val="0"/>
+        <w:adjustRightInd w:val="0"/>
+        <w:spacing w:after="0" w:line="240" w:lineRule="auto"/>
+        <w:mirrorIndents/>
+        <w:rPr>
+          <w:rFonts w:ascii="TimesNewRomanPSMT" w:hAnsi="TimesNewRomanPSMT" w:cs="TimesNewRomanPSMT"/>
+          <w:b/>
+          <w:bCs/>
+          <w:sz w:val="28"/>
+          <w:szCs w:val="28"/>
+        </w:rPr>
+      </w:pPr>
+    </w:p>
+    <w:p>
+      <w:pPr>
+        <w:autoSpaceDE w:val="0"/>
+        <w:autoSpaceDN w:val="0"/>
+        <w:adjustRightInd w:val="0"/>
+        <w:spacing w:after="0" w:line="240" w:lineRule="auto"/>
+        <w:mirrorIndents/>
+        <w:rPr>
+          <w:rFonts w:ascii="TimesNewRomanPSMT" w:hAnsi="TimesNewRomanPSMT" w:cs="TimesNewRomanPSMT"/>
+          <w:b/>
+          <w:bCs/>
+          <w:sz w:val="28"/>
+          <w:szCs w:val="28"/>
+        </w:rPr>
+      </w:pPr>
+    </w:p>
+    <w:p>
+      <w:pPr>
+        <w:autoSpaceDE w:val="0"/>
+        <w:autoSpaceDN w:val="0"/>
+        <w:adjustRightInd w:val="0"/>
+        <w:spacing w:after="0" w:line="240" w:lineRule="auto"/>
+        <w:mirrorIndents/>
+        <w:rPr>
+          <w:rFonts w:ascii="TimesNewRomanPSMT" w:hAnsi="TimesNewRomanPSMT" w:cs="TimesNewRomanPSMT"/>
+          <w:b/>
+          <w:bCs/>
+          <w:sz w:val="28"/>
+          <w:szCs w:val="28"/>
+        </w:rPr>
+      </w:pPr>
+    </w:p>
+    <w:p>
+      <w:pPr>
+        <w:autoSpaceDE w:val="0"/>
+        <w:autoSpaceDN w:val="0"/>
+        <w:adjustRightInd w:val="0"/>
+        <w:spacing w:after="0" w:line="240" w:lineRule="auto"/>
+        <w:mirrorIndents/>
+        <w:rPr>
+          <w:rFonts w:ascii="TimesNewRomanPSMT" w:hAnsi="TimesNewRomanPSMT" w:cs="TimesNewRomanPSMT"/>
+          <w:b/>
+          <w:bCs/>
+          <w:sz w:val="28"/>
+          <w:szCs w:val="28"/>
+        </w:rPr>
+      </w:pPr>
+    </w:p>
+    <w:p>
+      <w:pPr>
+        <w:autoSpaceDE w:val="0"/>
+        <w:autoSpaceDN w:val="0"/>
+        <w:adjustRightInd w:val="0"/>
+        <w:spacing w:after="0" w:line="240" w:lineRule="auto"/>
+        <w:mirrorIndents/>
+        <w:rPr>
+          <w:rFonts w:ascii="TimesNewRomanPSMT" w:hAnsi="TimesNewRomanPSMT" w:cs="TimesNewRomanPSMT"/>
+          <w:b/>
+          <w:bCs/>
+          <w:sz w:val="28"/>
+          <w:szCs w:val="28"/>
+        </w:rPr>
+      </w:pPr>
+    </w:p>
+    <w:p>
+      <w:pPr>
+        <w:autoSpaceDE w:val="0"/>
+        <w:autoSpaceDN w:val="0"/>
+        <w:adjustRightInd w:val="0"/>
+        <w:spacing w:after="0" w:line="240" w:lineRule="auto"/>
+        <w:mirrorIndents/>
+        <w:rPr>
+          <w:rFonts w:ascii="TimesNewRomanPSMT" w:hAnsi="TimesNewRomanPSMT" w:cs="TimesNewRomanPSMT"/>
+          <w:b/>
+          <w:bCs/>
+          <w:sz w:val="28"/>
+          <w:szCs w:val="28"/>
+        </w:rPr>
+      </w:pPr>
+    </w:p>
+    <w:p>
+      <w:pPr>
+        <w:autoSpaceDE w:val="0"/>
+        <w:autoSpaceDN w:val="0"/>
+        <w:adjustRightInd w:val="0"/>
+        <w:spacing w:after="0" w:line="240" w:lineRule="auto"/>
+        <w:mirrorIndents/>
+        <w:rPr>
+          <w:rFonts w:ascii="TimesNewRomanPSMT" w:hAnsi="TimesNewRomanPSMT" w:cs="TimesNewRomanPSMT"/>
+          <w:b/>
+          <w:bCs/>
+          <w:sz w:val="28"/>
+          <w:szCs w:val="28"/>
+        </w:rPr>
+      </w:pPr>
+    </w:p>
+    <w:p>
+      <w:pPr>
+        <w:autoSpaceDE w:val="0"/>
+        <w:autoSpaceDN w:val="0"/>
+        <w:adjustRightInd w:val="0"/>
+        <w:spacing w:after="0" w:line="240" w:lineRule="auto"/>
+        <w:mirrorIndents/>
+        <w:rPr>
+          <w:rFonts w:ascii="TimesNewRomanPSMT" w:hAnsi="TimesNewRomanPSMT" w:cs="TimesNewRomanPSMT"/>
+          <w:b/>
+          <w:bCs/>
+          <w:sz w:val="28"/>
+          <w:szCs w:val="28"/>
+        </w:rPr>
+      </w:pPr>
+    </w:p>
+    <w:p>
+      <w:pPr>
+        <w:autoSpaceDE w:val="0"/>
+        <w:autoSpaceDN w:val="0"/>
+        <w:adjustRightInd w:val="0"/>
+        <w:spacing w:after="0" w:line="240" w:lineRule="auto"/>
+        <w:mirrorIndents/>
+        <w:rPr>
+          <w:rFonts w:ascii="TimesNewRomanPSMT" w:hAnsi="TimesNewRomanPSMT" w:cs="TimesNewRomanPSMT"/>
+          <w:b/>
+          <w:bCs/>
+          <w:sz w:val="28"/>
+          <w:szCs w:val="28"/>
+        </w:rPr>
+      </w:pPr>
+    </w:p>
+    <w:p>
+      <w:pPr>
+        <w:autoSpaceDE w:val="0"/>
+        <w:autoSpaceDN w:val="0"/>
+        <w:adjustRightInd w:val="0"/>
+        <w:spacing w:after="0" w:line="240" w:lineRule="auto"/>
+        <w:mirrorIndents/>
+        <w:rPr>
+          <w:rFonts w:ascii="TimesNewRomanPSMT" w:hAnsi="TimesNewRomanPSMT" w:cs="TimesNewRomanPSMT"/>
+          <w:b/>
+          <w:bCs/>
+          <w:sz w:val="28"/>
+          <w:szCs w:val="28"/>
+        </w:rPr>
+      </w:pPr>
+    </w:p>
+    <w:p>
+      <w:pPr>
+        <w:autoSpaceDE w:val="0"/>
+        <w:autoSpaceDN w:val="0"/>
+        <w:adjustRightInd w:val="0"/>
+        <w:spacing w:after="0" w:line="240" w:lineRule="auto"/>
+        <w:mirrorIndents/>
+        <w:rPr>
+          <w:rFonts w:ascii="TimesNewRomanPSMT" w:hAnsi="TimesNewRomanPSMT" w:cs="TimesNewRomanPSMT"/>
+          <w:b/>
+          <w:bCs/>
+          <w:sz w:val="28"/>
+          <w:szCs w:val="28"/>
+        </w:rPr>
+      </w:pPr>
+    </w:p>
+    <w:p>
+      <w:pPr>
+        <w:autoSpaceDE w:val="0"/>
+        <w:autoSpaceDN w:val="0"/>
+        <w:adjustRightInd w:val="0"/>
+        <w:spacing w:after="0" w:line="240" w:lineRule="auto"/>
+        <w:mirrorIndents/>
+        <w:rPr>
+          <w:rFonts w:ascii="TimesNewRomanPSMT" w:hAnsi="TimesNewRomanPSMT" w:cs="TimesNewRomanPSMT"/>
+          <w:b/>
+          <w:bCs/>
+          <w:sz w:val="28"/>
+          <w:szCs w:val="28"/>
+        </w:rPr>
+      </w:pPr>
+    </w:p>
+    <w:p>
+      <w:pPr>
+        <w:autoSpaceDE w:val="0"/>
+        <w:autoSpaceDN w:val="0"/>
+        <w:adjustRightInd w:val="0"/>
+        <w:spacing w:after="0" w:line="240" w:lineRule="auto"/>
+        <w:mirrorIndents/>
+        <w:rPr>
+          <w:rFonts w:ascii="TimesNewRomanPSMT" w:hAnsi="TimesNewRomanPSMT" w:cs="TimesNewRomanPSMT"/>
+          <w:b/>
+          <w:bCs/>
+          <w:sz w:val="28"/>
+          <w:szCs w:val="28"/>
+        </w:rPr>
+      </w:pPr>
+    </w:p>
+    <w:p>
+      <w:pPr>
+        <w:autoSpaceDE w:val="0"/>
+        <w:autoSpaceDN w:val="0"/>
+        <w:adjustRightInd w:val="0"/>
+        <w:spacing w:after="0" w:line="240" w:lineRule="auto"/>
+        <w:mirrorIndents/>
+        <w:rPr>
+          <w:rFonts w:ascii="TimesNewRomanPSMT" w:hAnsi="TimesNewRomanPSMT" w:cs="TimesNewRomanPSMT"/>
+          <w:b/>
+          <w:bCs/>
+          <w:sz w:val="28"/>
+          <w:szCs w:val="28"/>
+        </w:rPr>
+      </w:pPr>
+    </w:p>
+    <w:p>
+      <w:pPr>
+        <w:autoSpaceDE w:val="0"/>
+        <w:autoSpaceDN w:val="0"/>
+        <w:adjustRightInd w:val="0"/>
+        <w:spacing w:after="0" w:line="240" w:lineRule="auto"/>
+        <w:mirrorIndents/>
+        <w:rPr>
+          <w:rFonts w:ascii="TimesNewRomanPSMT" w:hAnsi="TimesNewRomanPSMT" w:cs="TimesNewRomanPSMT"/>
+          <w:b/>
+          <w:bCs/>
+          <w:sz w:val="28"/>
+          <w:szCs w:val="28"/>
+        </w:rPr>
+      </w:pPr>
+    </w:p>
+    <w:p>
+      <w:pPr>
+        <w:autoSpaceDE w:val="0"/>
+        <w:autoSpaceDN w:val="0"/>
+        <w:adjustRightInd w:val="0"/>
+        <w:spacing w:after="0" w:line="240" w:lineRule="auto"/>
+        <w:mirrorIndents/>
+        <w:jc w:val="center"/>
         <w:rPr>
           <w:rFonts w:ascii="TimesNewRomanPSMT" w:hAnsi="TimesNewRomanPSMT" w:cs="TimesNewRomanPSMT"/>
           <w:b/>
@@ -4547,15 +4731,31 @@
           <w:szCs w:val="28"/>
         </w:rPr>
       </w:pPr>
-      <w:r>
-        <w:rPr>
-          <w:rFonts w:ascii="TimesNewRomanPSMT" w:hAnsi="TimesNewRomanPSMT" w:cs="TimesNewRomanPSMT"/>
-          <w:b/>
-          <w:bCs/>
-          <w:sz w:val="28"/>
-          <w:szCs w:val="28"/>
-        </w:rPr>
-        <w:lastRenderedPageBreak/>
+    </w:p>
+    <w:p>
+      <w:pPr>
+        <w:autoSpaceDE w:val="0"/>
+        <w:autoSpaceDN w:val="0"/>
+        <w:adjustRightInd w:val="0"/>
+        <w:spacing w:after="0" w:line="240" w:lineRule="auto"/>
+        <w:mirrorIndents/>
+        <w:jc w:val="center"/>
+        <w:rPr>
+          <w:rFonts w:ascii="TimesNewRomanPSMT" w:hAnsi="TimesNewRomanPSMT" w:cs="TimesNewRomanPSMT"/>
+          <w:b/>
+          <w:bCs/>
+          <w:sz w:val="28"/>
+          <w:szCs w:val="28"/>
+        </w:rPr>
+      </w:pPr>
+      <w:r>
+        <w:rPr>
+          <w:rFonts w:ascii="TimesNewRomanPSMT" w:hAnsi="TimesNewRomanPSMT" w:cs="TimesNewRomanPSMT"/>
+          <w:b/>
+          <w:bCs/>
+          <w:sz w:val="28"/>
+          <w:szCs w:val="28"/>
+        </w:rPr>
         <w:t>ABBREVIATIONS/ NOTATIONS/ NOMENCLATURE</w:t>
       </w:r>
     </w:p>
@@ -5074,211 +5274,208 @@
         <w:adjustRightInd w:val="0"/>
         <w:spacing w:after="0" w:line="240" w:lineRule="auto"/>
         <w:mirrorIndents/>
-        <w:jc w:val="center"/>
-        <w:rPr>
-          <w:rFonts w:ascii="TimesNewRomanPSMT" w:hAnsi="TimesNewRomanPSMT" w:cs="TimesNewRomanPSMT"/>
-          <w:b/>
-          <w:bCs/>
-          <w:sz w:val="28"/>
-          <w:szCs w:val="28"/>
-        </w:rPr>
-      </w:pPr>
-    </w:p>
-    <w:p>
-      <w:pPr>
-        <w:autoSpaceDE w:val="0"/>
-        <w:autoSpaceDN w:val="0"/>
-        <w:adjustRightInd w:val="0"/>
-        <w:spacing w:after="0" w:line="240" w:lineRule="auto"/>
-        <w:mirrorIndents/>
-        <w:jc w:val="center"/>
-        <w:rPr>
-          <w:rFonts w:ascii="TimesNewRomanPSMT" w:hAnsi="TimesNewRomanPSMT" w:cs="TimesNewRomanPSMT"/>
-          <w:b/>
-          <w:bCs/>
-          <w:sz w:val="28"/>
-          <w:szCs w:val="28"/>
-        </w:rPr>
-      </w:pPr>
-    </w:p>
-    <w:p>
-      <w:pPr>
-        <w:autoSpaceDE w:val="0"/>
-        <w:autoSpaceDN w:val="0"/>
-        <w:adjustRightInd w:val="0"/>
-        <w:spacing w:after="0" w:line="240" w:lineRule="auto"/>
-        <w:mirrorIndents/>
-        <w:jc w:val="center"/>
-        <w:rPr>
-          <w:rFonts w:ascii="TimesNewRomanPSMT" w:hAnsi="TimesNewRomanPSMT" w:cs="TimesNewRomanPSMT"/>
-          <w:b/>
-          <w:bCs/>
-          <w:sz w:val="28"/>
-          <w:szCs w:val="28"/>
-        </w:rPr>
-      </w:pPr>
-    </w:p>
-    <w:p>
-      <w:pPr>
-        <w:autoSpaceDE w:val="0"/>
-        <w:autoSpaceDN w:val="0"/>
-        <w:adjustRightInd w:val="0"/>
-        <w:spacing w:after="0" w:line="240" w:lineRule="auto"/>
-        <w:mirrorIndents/>
-        <w:jc w:val="center"/>
-        <w:rPr>
-          <w:rFonts w:ascii="TimesNewRomanPSMT" w:hAnsi="TimesNewRomanPSMT" w:cs="TimesNewRomanPSMT"/>
-          <w:b/>
-          <w:bCs/>
-          <w:sz w:val="28"/>
-          <w:szCs w:val="28"/>
-        </w:rPr>
-      </w:pPr>
-    </w:p>
-    <w:p>
-      <w:pPr>
-        <w:autoSpaceDE w:val="0"/>
-        <w:autoSpaceDN w:val="0"/>
-        <w:adjustRightInd w:val="0"/>
-        <w:spacing w:after="0" w:line="240" w:lineRule="auto"/>
-        <w:mirrorIndents/>
-        <w:jc w:val="center"/>
-        <w:rPr>
-          <w:rFonts w:ascii="TimesNewRomanPSMT" w:hAnsi="TimesNewRomanPSMT" w:cs="TimesNewRomanPSMT"/>
-          <w:b/>
-          <w:bCs/>
-          <w:sz w:val="28"/>
-          <w:szCs w:val="28"/>
-        </w:rPr>
-      </w:pPr>
-    </w:p>
-    <w:p>
-      <w:pPr>
-        <w:autoSpaceDE w:val="0"/>
-        <w:autoSpaceDN w:val="0"/>
-        <w:adjustRightInd w:val="0"/>
-        <w:spacing w:after="0" w:line="240" w:lineRule="auto"/>
-        <w:mirrorIndents/>
-        <w:jc w:val="center"/>
-        <w:rPr>
-          <w:rFonts w:ascii="TimesNewRomanPSMT" w:hAnsi="TimesNewRomanPSMT" w:cs="TimesNewRomanPSMT"/>
-          <w:b/>
-          <w:bCs/>
-          <w:sz w:val="28"/>
-          <w:szCs w:val="28"/>
-        </w:rPr>
-      </w:pPr>
-    </w:p>
-    <w:p>
-      <w:pPr>
-        <w:autoSpaceDE w:val="0"/>
-        <w:autoSpaceDN w:val="0"/>
-        <w:adjustRightInd w:val="0"/>
-        <w:spacing w:after="0" w:line="240" w:lineRule="auto"/>
-        <w:mirrorIndents/>
-        <w:jc w:val="center"/>
-        <w:rPr>
-          <w:rFonts w:ascii="TimesNewRomanPSMT" w:hAnsi="TimesNewRomanPSMT" w:cs="TimesNewRomanPSMT"/>
-          <w:b/>
-          <w:bCs/>
-          <w:sz w:val="28"/>
-          <w:szCs w:val="28"/>
-        </w:rPr>
-      </w:pPr>
-    </w:p>
-    <w:p>
-      <w:pPr>
-        <w:autoSpaceDE w:val="0"/>
-        <w:autoSpaceDN w:val="0"/>
-        <w:adjustRightInd w:val="0"/>
-        <w:spacing w:after="0" w:line="240" w:lineRule="auto"/>
-        <w:mirrorIndents/>
-        <w:jc w:val="center"/>
-        <w:rPr>
-          <w:rFonts w:ascii="TimesNewRomanPSMT" w:hAnsi="TimesNewRomanPSMT" w:cs="TimesNewRomanPSMT"/>
-          <w:b/>
-          <w:bCs/>
-          <w:sz w:val="28"/>
-          <w:szCs w:val="28"/>
-        </w:rPr>
-      </w:pPr>
-    </w:p>
-    <w:p>
-      <w:pPr>
-        <w:autoSpaceDE w:val="0"/>
-        <w:autoSpaceDN w:val="0"/>
-        <w:adjustRightInd w:val="0"/>
-        <w:spacing w:after="0" w:line="240" w:lineRule="auto"/>
-        <w:mirrorIndents/>
-        <w:jc w:val="center"/>
-        <w:rPr>
-          <w:rFonts w:ascii="TimesNewRomanPSMT" w:hAnsi="TimesNewRomanPSMT" w:cs="TimesNewRomanPSMT"/>
-          <w:b/>
-          <w:bCs/>
-          <w:sz w:val="28"/>
-          <w:szCs w:val="28"/>
-        </w:rPr>
-      </w:pPr>
-    </w:p>
-    <w:p>
-      <w:pPr>
-        <w:autoSpaceDE w:val="0"/>
-        <w:autoSpaceDN w:val="0"/>
-        <w:adjustRightInd w:val="0"/>
-        <w:spacing w:after="0" w:line="240" w:lineRule="auto"/>
-        <w:mirrorIndents/>
-        <w:jc w:val="center"/>
-        <w:rPr>
-          <w:rFonts w:ascii="TimesNewRomanPSMT" w:hAnsi="TimesNewRomanPSMT" w:cs="TimesNewRomanPSMT"/>
-          <w:b/>
-          <w:bCs/>
-          <w:sz w:val="28"/>
-          <w:szCs w:val="28"/>
-        </w:rPr>
-      </w:pPr>
-    </w:p>
-    <w:p>
-      <w:pPr>
-        <w:autoSpaceDE w:val="0"/>
-        <w:autoSpaceDN w:val="0"/>
-        <w:adjustRightInd w:val="0"/>
-        <w:spacing w:after="0" w:line="240" w:lineRule="auto"/>
-        <w:mirrorIndents/>
-        <w:jc w:val="center"/>
-        <w:rPr>
-          <w:rFonts w:ascii="TimesNewRomanPSMT" w:hAnsi="TimesNewRomanPSMT" w:cs="TimesNewRomanPSMT"/>
-          <w:b/>
-          <w:bCs/>
-          <w:sz w:val="28"/>
-          <w:szCs w:val="28"/>
-        </w:rPr>
-      </w:pPr>
-    </w:p>
-    <w:p>
-      <w:pPr>
-        <w:autoSpaceDE w:val="0"/>
-        <w:autoSpaceDN w:val="0"/>
-        <w:adjustRightInd w:val="0"/>
-        <w:spacing w:after="0" w:line="240" w:lineRule="auto"/>
-        <w:mirrorIndents/>
-        <w:jc w:val="center"/>
-        <w:rPr>
-          <w:rFonts w:ascii="TimesNewRomanPSMT" w:hAnsi="TimesNewRomanPSMT" w:cs="TimesNewRomanPSMT"/>
-          <w:b/>
-          <w:bCs/>
-          <w:sz w:val="28"/>
-          <w:szCs w:val="28"/>
-        </w:rPr>
-      </w:pPr>
-      <w:r>
-        <w:rPr>
-          <w:rFonts w:ascii="TimesNewRomanPSMT" w:hAnsi="TimesNewRomanPSMT" w:cs="TimesNewRomanPSMT"/>
-          <w:b/>
-          <w:bCs/>
-          <w:sz w:val="28"/>
-          <w:szCs w:val="28"/>
-        </w:rPr>
-        <w:lastRenderedPageBreak/>
+        <w:rPr>
+          <w:rFonts w:ascii="TimesNewRomanPSMT" w:hAnsi="TimesNewRomanPSMT" w:cs="TimesNewRomanPSMT"/>
+          <w:b/>
+          <w:bCs/>
+          <w:sz w:val="28"/>
+          <w:szCs w:val="28"/>
+        </w:rPr>
+      </w:pPr>
+    </w:p>
+    <w:p>
+      <w:pPr>
+        <w:autoSpaceDE w:val="0"/>
+        <w:autoSpaceDN w:val="0"/>
+        <w:adjustRightInd w:val="0"/>
+        <w:spacing w:after="0" w:line="240" w:lineRule="auto"/>
+        <w:mirrorIndents/>
+        <w:rPr>
+          <w:rFonts w:ascii="TimesNewRomanPSMT" w:hAnsi="TimesNewRomanPSMT" w:cs="TimesNewRomanPSMT"/>
+          <w:b/>
+          <w:bCs/>
+          <w:sz w:val="28"/>
+          <w:szCs w:val="28"/>
+        </w:rPr>
+      </w:pPr>
+    </w:p>
+    <w:p>
+      <w:pPr>
+        <w:autoSpaceDE w:val="0"/>
+        <w:autoSpaceDN w:val="0"/>
+        <w:adjustRightInd w:val="0"/>
+        <w:spacing w:after="0" w:line="240" w:lineRule="auto"/>
+        <w:mirrorIndents/>
+        <w:jc w:val="center"/>
+        <w:rPr>
+          <w:rFonts w:ascii="TimesNewRomanPSMT" w:hAnsi="TimesNewRomanPSMT" w:cs="TimesNewRomanPSMT"/>
+          <w:b/>
+          <w:bCs/>
+          <w:sz w:val="28"/>
+          <w:szCs w:val="28"/>
+        </w:rPr>
+      </w:pPr>
+    </w:p>
+    <w:p>
+      <w:pPr>
+        <w:autoSpaceDE w:val="0"/>
+        <w:autoSpaceDN w:val="0"/>
+        <w:adjustRightInd w:val="0"/>
+        <w:spacing w:after="0" w:line="240" w:lineRule="auto"/>
+        <w:mirrorIndents/>
+        <w:jc w:val="center"/>
+        <w:rPr>
+          <w:rFonts w:ascii="TimesNewRomanPSMT" w:hAnsi="TimesNewRomanPSMT" w:cs="TimesNewRomanPSMT"/>
+          <w:b/>
+          <w:bCs/>
+          <w:sz w:val="28"/>
+          <w:szCs w:val="28"/>
+        </w:rPr>
+      </w:pPr>
+    </w:p>
+    <w:p>
+      <w:pPr>
+        <w:autoSpaceDE w:val="0"/>
+        <w:autoSpaceDN w:val="0"/>
+        <w:adjustRightInd w:val="0"/>
+        <w:spacing w:after="0" w:line="240" w:lineRule="auto"/>
+        <w:mirrorIndents/>
+        <w:jc w:val="center"/>
+        <w:rPr>
+          <w:rFonts w:ascii="TimesNewRomanPSMT" w:hAnsi="TimesNewRomanPSMT" w:cs="TimesNewRomanPSMT"/>
+          <w:b/>
+          <w:bCs/>
+          <w:sz w:val="28"/>
+          <w:szCs w:val="28"/>
+        </w:rPr>
+      </w:pPr>
+    </w:p>
+    <w:p>
+      <w:pPr>
+        <w:autoSpaceDE w:val="0"/>
+        <w:autoSpaceDN w:val="0"/>
+        <w:adjustRightInd w:val="0"/>
+        <w:spacing w:after="0" w:line="240" w:lineRule="auto"/>
+        <w:mirrorIndents/>
+        <w:jc w:val="center"/>
+        <w:rPr>
+          <w:rFonts w:ascii="TimesNewRomanPSMT" w:hAnsi="TimesNewRomanPSMT" w:cs="TimesNewRomanPSMT"/>
+          <w:b/>
+          <w:bCs/>
+          <w:sz w:val="28"/>
+          <w:szCs w:val="28"/>
+        </w:rPr>
+      </w:pPr>
+    </w:p>
+    <w:p>
+      <w:pPr>
+        <w:autoSpaceDE w:val="0"/>
+        <w:autoSpaceDN w:val="0"/>
+        <w:adjustRightInd w:val="0"/>
+        <w:spacing w:after="0" w:line="240" w:lineRule="auto"/>
+        <w:mirrorIndents/>
+        <w:jc w:val="center"/>
+        <w:rPr>
+          <w:rFonts w:ascii="TimesNewRomanPSMT" w:hAnsi="TimesNewRomanPSMT" w:cs="TimesNewRomanPSMT"/>
+          <w:b/>
+          <w:bCs/>
+          <w:sz w:val="28"/>
+          <w:szCs w:val="28"/>
+        </w:rPr>
+      </w:pPr>
+    </w:p>
+    <w:p>
+      <w:pPr>
+        <w:autoSpaceDE w:val="0"/>
+        <w:autoSpaceDN w:val="0"/>
+        <w:adjustRightInd w:val="0"/>
+        <w:spacing w:after="0" w:line="240" w:lineRule="auto"/>
+        <w:mirrorIndents/>
+        <w:jc w:val="center"/>
+        <w:rPr>
+          <w:rFonts w:ascii="TimesNewRomanPSMT" w:hAnsi="TimesNewRomanPSMT" w:cs="TimesNewRomanPSMT"/>
+          <w:b/>
+          <w:bCs/>
+          <w:sz w:val="28"/>
+          <w:szCs w:val="28"/>
+        </w:rPr>
+      </w:pPr>
+    </w:p>
+    <w:p>
+      <w:pPr>
+        <w:autoSpaceDE w:val="0"/>
+        <w:autoSpaceDN w:val="0"/>
+        <w:adjustRightInd w:val="0"/>
+        <w:spacing w:after="0" w:line="240" w:lineRule="auto"/>
+        <w:mirrorIndents/>
+        <w:jc w:val="center"/>
+        <w:rPr>
+          <w:rFonts w:ascii="TimesNewRomanPSMT" w:hAnsi="TimesNewRomanPSMT" w:cs="TimesNewRomanPSMT"/>
+          <w:b/>
+          <w:bCs/>
+          <w:sz w:val="28"/>
+          <w:szCs w:val="28"/>
+        </w:rPr>
+      </w:pPr>
+    </w:p>
+    <w:p>
+      <w:pPr>
+        <w:autoSpaceDE w:val="0"/>
+        <w:autoSpaceDN w:val="0"/>
+        <w:adjustRightInd w:val="0"/>
+        <w:spacing w:after="0" w:line="240" w:lineRule="auto"/>
+        <w:mirrorIndents/>
+        <w:jc w:val="center"/>
+        <w:rPr>
+          <w:rFonts w:ascii="TimesNewRomanPSMT" w:hAnsi="TimesNewRomanPSMT" w:cs="TimesNewRomanPSMT"/>
+          <w:b/>
+          <w:bCs/>
+          <w:sz w:val="28"/>
+          <w:szCs w:val="28"/>
+        </w:rPr>
+      </w:pPr>
+    </w:p>
+    <w:p>
+      <w:pPr>
+        <w:autoSpaceDE w:val="0"/>
+        <w:autoSpaceDN w:val="0"/>
+        <w:adjustRightInd w:val="0"/>
+        <w:spacing w:after="0" w:line="240" w:lineRule="auto"/>
+        <w:mirrorIndents/>
+        <w:jc w:val="center"/>
+        <w:rPr>
+          <w:rFonts w:ascii="TimesNewRomanPSMT" w:hAnsi="TimesNewRomanPSMT" w:cs="TimesNewRomanPSMT"/>
+          <w:b/>
+          <w:bCs/>
+          <w:sz w:val="28"/>
+          <w:szCs w:val="28"/>
+        </w:rPr>
+      </w:pPr>
+    </w:p>
+    <w:p>
+      <w:pPr>
+        <w:autoSpaceDE w:val="0"/>
+        <w:autoSpaceDN w:val="0"/>
+        <w:adjustRightInd w:val="0"/>
+        <w:spacing w:after="0" w:line="240" w:lineRule="auto"/>
+        <w:mirrorIndents/>
+        <w:jc w:val="center"/>
+        <w:rPr>
+          <w:rFonts w:ascii="TimesNewRomanPSMT" w:hAnsi="TimesNewRomanPSMT" w:cs="TimesNewRomanPSMT"/>
+          <w:b/>
+          <w:bCs/>
+          <w:sz w:val="28"/>
+          <w:szCs w:val="28"/>
+        </w:rPr>
+      </w:pPr>
+      <w:r>
+        <w:rPr>
+          <w:rFonts w:ascii="TimesNewRomanPSMT" w:hAnsi="TimesNewRomanPSMT" w:cs="TimesNewRomanPSMT"/>
+          <w:b/>
+          <w:bCs/>
+          <w:sz w:val="28"/>
+          <w:szCs w:val="28"/>
+        </w:rPr>
         <w:t>CHAPTER 1</w:t>
       </w:r>
     </w:p>
@@ -5599,11 +5796,19 @@
       </w:pPr>
       <w:r>
         <w:rPr>
+          <w:rFonts w:ascii="TimesNewRomanPSMT" w:hAnsi="TimesNewRomanPSMT" w:cs="TimesNewRomanPSMT"/>
+          <w:sz w:val="24"/>
+          <w:szCs w:val="24"/>
+        </w:rPr>
+        <w:t xml:space="preserve">        </w:t>
+      </w:r>
+      <w:r>
+        <w:rPr>
           <w:noProof/>
           <w:lang w:val="en-IN" w:eastAsia="en-IN"/>
         </w:rPr>
         <w:drawing>
-          <wp:inline distT="0" distB="0" distL="0" distR="0" wp14:anchorId="00E3D3AA" wp14:editId="3F3BCC5E">
+          <wp:inline distT="0" distB="0" distL="0" distR="0" wp14:anchorId="1A98712E" wp14:editId="653AA170">
             <wp:extent cx="2083145" cy="2106492"/>
             <wp:effectExtent l="0" t="0" r="0" b="0"/>
             <wp:docPr id="8" name="Picture 8" descr="Types of vector objects"/>
@@ -5657,7 +5862,7 @@
           <w:sz w:val="24"/>
           <w:szCs w:val="24"/>
         </w:rPr>
-        <w:t xml:space="preserve">                                      </w:t>
+        <w:t xml:space="preserve">                              </w:t>
       </w:r>
       <w:r>
         <w:rPr>
@@ -5739,7 +5944,7 @@
           <w:sz w:val="24"/>
           <w:szCs w:val="24"/>
         </w:rPr>
-        <w:t xml:space="preserve">                          </w:t>
+        <w:t xml:space="preserve">         </w:t>
       </w:r>
       <w:r>
         <w:rPr>
@@ -5747,7 +5952,7 @@
           <w:lang w:val="en-IN" w:eastAsia="en-IN"/>
         </w:rPr>
         <w:drawing>
-          <wp:inline distT="0" distB="0" distL="0" distR="0" wp14:anchorId="4FE7F5D7" wp14:editId="10CF0E74">
+          <wp:inline distT="0" distB="0" distL="0" distR="0" wp14:anchorId="55DE8534" wp14:editId="54A8F6E4">
             <wp:extent cx="2393577" cy="1774513"/>
             <wp:effectExtent l="0" t="0" r="0" b="0"/>
             <wp:docPr id="7" name="Picture 7" descr="Raster Concept"/>
@@ -5803,17 +6008,17 @@
           <w:sz w:val="24"/>
           <w:szCs w:val="24"/>
         </w:rPr>
-        <w:t xml:space="preserve">                           </w:t>
-      </w:r>
-      <w:r>
-        <w:rPr>
-          <w:rFonts w:ascii="TimesNewRomanPSMT" w:hAnsi="TimesNewRomanPSMT" w:cs="TimesNewRomanPSMT"/>
-          <w:b/>
-          <w:bCs/>
-          <w:sz w:val="24"/>
-          <w:szCs w:val="24"/>
-        </w:rPr>
-        <w:t xml:space="preserve">  </w:t>
+        <w:t xml:space="preserve">                       </w:t>
+      </w:r>
+      <w:r>
+        <w:rPr>
+          <w:rFonts w:ascii="TimesNewRomanPSMT" w:hAnsi="TimesNewRomanPSMT" w:cs="TimesNewRomanPSMT"/>
+          <w:b/>
+          <w:bCs/>
+          <w:sz w:val="24"/>
+          <w:szCs w:val="24"/>
+        </w:rPr>
+        <w:t xml:space="preserve"> </w:t>
       </w:r>
       <w:r>
         <w:rPr>
@@ -5851,6 +6056,7 @@
           <w:sz w:val="24"/>
           <w:szCs w:val="24"/>
         </w:rPr>
+        <w:lastRenderedPageBreak/>
         <w:t>Minor data types that are part of the geospatial dataset include</w:t>
       </w:r>
       <w:r>
@@ -7310,17 +7516,7 @@
           <w:sz w:val="24"/>
           <w:szCs w:val="24"/>
         </w:rPr>
-        <w:t xml:space="preserve">the fact </w:t>
-      </w:r>
-      <w:bookmarkStart w:id="0" w:name="_GoBack"/>
-      <w:bookmarkEnd w:id="0"/>
-      <w:r>
-        <w:rPr>
-          <w:rFonts w:ascii="Times New Roman" w:hAnsi="Times New Roman" w:cs="Times New Roman"/>
-          <w:sz w:val="24"/>
-          <w:szCs w:val="24"/>
-        </w:rPr>
-        <w:t>that existing entries cannot be tampered with makes a blockchain a transparent</w:t>
+        <w:t>the fact that existing entries cannot be tampered with makes a blockchain a transparent</w:t>
       </w:r>
       <w:r>
         <w:rPr>
@@ -7489,6 +7685,10 @@
     <w:p>
       <w:pPr>
         <w:pStyle w:val="Heading2"/>
+        <w:numPr>
+          <w:ilvl w:val="1"/>
+          <w:numId w:val="23"/>
+        </w:numPr>
         <w:rPr>
           <w:rFonts w:ascii="Times New Roman" w:hAnsi="Times New Roman" w:cs="Times New Roman"/>
           <w:b/>
@@ -7520,25 +7720,7 @@
           <w:sz w:val="24"/>
           <w:szCs w:val="24"/>
         </w:rPr>
-        <w:t xml:space="preserve">The </w:t>
-      </w:r>
-      <w:proofErr w:type="spellStart"/>
-      <w:r>
-        <w:rPr>
-          <w:rFonts w:ascii="Times New Roman" w:hAnsi="Times New Roman" w:cs="Times New Roman"/>
-          <w:sz w:val="24"/>
-          <w:szCs w:val="24"/>
-        </w:rPr>
-        <w:t>InterPlanetary</w:t>
-      </w:r>
-      <w:proofErr w:type="spellEnd"/>
-      <w:r>
-        <w:rPr>
-          <w:rFonts w:ascii="Times New Roman" w:hAnsi="Times New Roman" w:cs="Times New Roman"/>
-          <w:sz w:val="24"/>
-          <w:szCs w:val="24"/>
-        </w:rPr>
-        <w:t xml:space="preserve"> File System (IPFS) is a protocol, hypermedia and file sharing peer-to-peer network for storing and sharing data in a distributed file system. IPFS uses content-addressing to uniquely identify each file in a global namespace connecting IPFS hosts</w:t>
+        <w:t>The InterPlanetary File System (IPFS) is a protocol, hypermedia and file sharing peer-to-peer network for storing and sharing data in a distributed file system. IPFS uses content-addressing to uniquely identify each file in a global namespace connecting IPFS hosts</w:t>
       </w:r>
       <w:r>
         <w:rPr>
@@ -7608,7 +7790,14 @@
           <w:color w:val="auto"/>
         </w:rPr>
         <w:tab/>
-        <w:t>1.6.1</w:t>
+        <w:t>1.</w:t>
+      </w:r>
+      <w:r>
+        <w:rPr>
+          <w:rFonts w:ascii="Times New Roman" w:eastAsiaTheme="minorHAnsi" w:hAnsi="Times New Roman" w:cs="Times New Roman"/>
+          <w:color w:val="auto"/>
+        </w:rPr>
+        <w:t>4.1</w:t>
       </w:r>
       <w:r>
         <w:rPr>
@@ -7638,39 +7827,7 @@
           <w:sz w:val="24"/>
           <w:szCs w:val="24"/>
         </w:rPr>
-        <w:t>Today's web is inefficient and expensive</w:t>
-      </w:r>
-      <w:r>
-        <w:rPr>
-          <w:rFonts w:ascii="Times New Roman" w:hAnsi="Times New Roman" w:cs="Times New Roman"/>
-          <w:sz w:val="24"/>
-          <w:szCs w:val="24"/>
-        </w:rPr>
-        <w:t xml:space="preserve"> - </w:t>
-      </w:r>
-      <w:r>
-        <w:rPr>
-          <w:rFonts w:ascii="Times New Roman" w:hAnsi="Times New Roman" w:cs="Times New Roman"/>
-          <w:sz w:val="24"/>
-          <w:szCs w:val="24"/>
-        </w:rPr>
-        <w:t>HTTP downloads files from one server at a time</w:t>
-      </w:r>
-      <w:r>
-        <w:rPr>
-          <w:rFonts w:ascii="Times New Roman" w:hAnsi="Times New Roman" w:cs="Times New Roman"/>
-          <w:sz w:val="24"/>
-          <w:szCs w:val="24"/>
-        </w:rPr>
-        <w:t xml:space="preserve">, </w:t>
-      </w:r>
-      <w:r>
-        <w:rPr>
-          <w:rFonts w:ascii="Times New Roman" w:hAnsi="Times New Roman" w:cs="Times New Roman"/>
-          <w:sz w:val="24"/>
-          <w:szCs w:val="24"/>
-        </w:rPr>
-        <w:t>but peer-to-peer IPFS retrieves pieces from multiple nodes at once, enabling substantial bandwidth savings. With up to 60% savings for video, IPFS makes it possible to efficiently distribute high volumes of data without duplication.</w:t>
+        <w:t>Today's web is inefficient and expensive - HTTP downloads files from one server at a time, but peer-to-peer IPFS retrieves pieces from multiple nodes at once, enabling substantial bandwidth savings. With up to 60% savings for video, IPFS makes it possible to efficiently distribute high volumes of data without duplication.</w:t>
       </w:r>
     </w:p>
     <w:p>
@@ -7687,6 +7844,7 @@
       <w:r>
         <w:rPr>
           <w:rFonts w:ascii="Times New Roman" w:hAnsi="Times New Roman" w:cs="Times New Roman"/>
+          <w:noProof/>
           <w:sz w:val="24"/>
           <w:szCs w:val="24"/>
         </w:rPr>
@@ -7732,6 +7890,14 @@
           </wp:inline>
         </w:drawing>
       </w:r>
+      <w:r>
+        <w:rPr>
+          <w:rFonts w:ascii="Times New Roman" w:hAnsi="Times New Roman" w:cs="Times New Roman"/>
+          <w:sz w:val="24"/>
+          <w:szCs w:val="24"/>
+        </w:rPr>
+        <w:t xml:space="preserve"> (Fig 1.5)</w:t>
+      </w:r>
     </w:p>
     <w:p>
       <w:pPr>
@@ -7752,23 +7918,7 @@
           <w:sz w:val="24"/>
           <w:szCs w:val="24"/>
         </w:rPr>
-        <w:t>Today's web can't preserve humanity's history</w:t>
-      </w:r>
-      <w:r>
-        <w:rPr>
-          <w:rFonts w:ascii="Times New Roman" w:hAnsi="Times New Roman" w:cs="Times New Roman"/>
-          <w:sz w:val="24"/>
-          <w:szCs w:val="24"/>
-        </w:rPr>
-        <w:t xml:space="preserve"> - </w:t>
-      </w:r>
-      <w:r>
-        <w:rPr>
-          <w:rFonts w:ascii="Times New Roman" w:hAnsi="Times New Roman" w:cs="Times New Roman"/>
-          <w:sz w:val="24"/>
-          <w:szCs w:val="24"/>
-        </w:rPr>
-        <w:t xml:space="preserve">The average lifespan of a web page is 100 days before it's gone forever. The medium of our era shouldn't be this fragile. IPFS makes it simple </w:t>
+        <w:t xml:space="preserve">Today's web can't preserve humanity's history - The average lifespan of a web page is 100 days before it's gone forever. The medium of our era shouldn't be this fragile. IPFS makes it simple </w:t>
       </w:r>
       <w:r>
         <w:rPr>
@@ -7794,6 +7944,7 @@
       <w:r>
         <w:rPr>
           <w:rFonts w:ascii="Times New Roman" w:hAnsi="Times New Roman" w:cs="Times New Roman"/>
+          <w:noProof/>
           <w:sz w:val="24"/>
           <w:szCs w:val="24"/>
         </w:rPr>
@@ -7833,6 +7984,14 @@
           </wp:inline>
         </w:drawing>
       </w:r>
+      <w:r>
+        <w:rPr>
+          <w:rFonts w:ascii="Times New Roman" w:hAnsi="Times New Roman" w:cs="Times New Roman"/>
+          <w:sz w:val="24"/>
+          <w:szCs w:val="24"/>
+        </w:rPr>
+        <w:t xml:space="preserve">      (Fig 1.6)</w:t>
+      </w:r>
     </w:p>
     <w:p>
       <w:pPr>
@@ -7870,6 +8029,7 @@
       <w:r>
         <w:rPr>
           <w:rFonts w:ascii="Times New Roman" w:hAnsi="Times New Roman" w:cs="Times New Roman"/>
+          <w:noProof/>
           <w:sz w:val="24"/>
           <w:szCs w:val="24"/>
         </w:rPr>
@@ -7909,6 +8069,14 @@
           </wp:inline>
         </w:drawing>
       </w:r>
+      <w:r>
+        <w:rPr>
+          <w:rFonts w:ascii="Times New Roman" w:hAnsi="Times New Roman" w:cs="Times New Roman"/>
+          <w:sz w:val="24"/>
+          <w:szCs w:val="24"/>
+        </w:rPr>
+        <w:t>(Fig 1.7)</w:t>
+      </w:r>
     </w:p>
     <w:p>
       <w:pPr>
@@ -7929,39 +8097,7 @@
           <w:sz w:val="24"/>
           <w:szCs w:val="24"/>
         </w:rPr>
-        <w:t>Today's web is addicted to the backbone</w:t>
-      </w:r>
-      <w:r>
-        <w:rPr>
-          <w:rFonts w:ascii="Times New Roman" w:hAnsi="Times New Roman" w:cs="Times New Roman"/>
-          <w:sz w:val="24"/>
-          <w:szCs w:val="24"/>
-        </w:rPr>
-        <w:t xml:space="preserve"> - </w:t>
-      </w:r>
-      <w:r>
-        <w:rPr>
-          <w:rFonts w:ascii="Times New Roman" w:hAnsi="Times New Roman" w:cs="Times New Roman"/>
-          <w:sz w:val="24"/>
-          <w:szCs w:val="24"/>
-        </w:rPr>
-        <w:t xml:space="preserve">IPFS powers the creation of diversely resilient networks that enable persistent availability — with or without internet backbone connectivity. This means better connectivity for the developing world, during natural disasters, or just when you're on flaky coffee shop </w:t>
-      </w:r>
-      <w:r>
-        <w:rPr>
-          <w:rFonts w:ascii="Times New Roman" w:hAnsi="Times New Roman" w:cs="Times New Roman"/>
-          <w:sz w:val="24"/>
-          <w:szCs w:val="24"/>
-        </w:rPr>
-        <w:t>Wi-Fi</w:t>
-      </w:r>
-      <w:r>
-        <w:rPr>
-          <w:rFonts w:ascii="Times New Roman" w:hAnsi="Times New Roman" w:cs="Times New Roman"/>
-          <w:sz w:val="24"/>
-          <w:szCs w:val="24"/>
-        </w:rPr>
-        <w:t>.</w:t>
+        <w:t>Today's web is addicted to the backbone - IPFS powers the creation of diversely resilient networks that enable persistent availability — with or without internet backbone connectivity. This means better connectivity for the developing world, during natural disasters, or just when you're on flaky coffee shop Wi-Fi.</w:t>
       </w:r>
     </w:p>
     <w:p>
@@ -7977,6 +8113,7 @@
       <w:r>
         <w:rPr>
           <w:rFonts w:ascii="Times New Roman" w:hAnsi="Times New Roman" w:cs="Times New Roman"/>
+          <w:noProof/>
           <w:sz w:val="24"/>
           <w:szCs w:val="24"/>
         </w:rPr>
@@ -8016,6 +8153,14 @@
           </wp:inline>
         </w:drawing>
       </w:r>
+      <w:r>
+        <w:rPr>
+          <w:rFonts w:ascii="Times New Roman" w:hAnsi="Times New Roman" w:cs="Times New Roman"/>
+          <w:sz w:val="24"/>
+          <w:szCs w:val="24"/>
+        </w:rPr>
+        <w:t xml:space="preserve">        (Fig 1.8)</w:t>
+      </w:r>
     </w:p>
     <w:p>
       <w:r>
@@ -8121,6 +8266,7 @@
           <w:sz w:val="24"/>
           <w:szCs w:val="24"/>
         </w:rPr>
+        <w:lastRenderedPageBreak/>
         <w:t>1.</w:t>
       </w:r>
       <w:r>
@@ -8131,7 +8277,17 @@
           <w:sz w:val="24"/>
           <w:szCs w:val="24"/>
         </w:rPr>
-        <w:t>5 MOTIV</w:t>
+        <w:t>5</w:t>
+      </w:r>
+      <w:r>
+        <w:rPr>
+          <w:rFonts w:ascii="TimesNewRomanPSMT" w:hAnsi="TimesNewRomanPSMT" w:cs="TimesNewRomanPSMT"/>
+          <w:b/>
+          <w:bCs/>
+          <w:sz w:val="24"/>
+          <w:szCs w:val="24"/>
+        </w:rPr>
+        <w:t xml:space="preserve"> MOTIV</w:t>
       </w:r>
       <w:r>
         <w:rPr>
@@ -8164,7 +8320,6 @@
           <w:sz w:val="24"/>
           <w:szCs w:val="24"/>
         </w:rPr>
-        <w:lastRenderedPageBreak/>
         <w:t xml:space="preserve">After </w:t>
       </w:r>
       <w:r>
@@ -8839,7 +8994,7 @@
 </file>
 
 <file path=word/endnotes.xml><?xml version="1.0" encoding="utf-8"?>
-<w:endnotes xmlns:wpc="http://schemas.microsoft.com/office/word/2010/wordprocessingCanvas" xmlns:cx="http://schemas.microsoft.com/office/drawing/2014/chartex" xmlns:cx1="http://schemas.microsoft.com/office/drawing/2015/9/8/chartex" xmlns:mc="http://schemas.openxmlformats.org/markup-compatibility/2006" xmlns:o="urn:schemas-microsoft-com:office:office" xmlns:r="http://schemas.openxmlformats.org/officeDocument/2006/relationships" xmlns:m="http://schemas.openxmlformats.org/officeDocument/2006/math" xmlns:v="urn:schemas-microsoft-com:vml" xmlns:wp14="http://schemas.microsoft.com/office/word/2010/wordprocessingDrawing" xmlns:wp="http://schemas.openxmlformats.org/drawingml/2006/wordprocessingDrawing" xmlns:w10="urn:schemas-microsoft-com:office:word" xmlns:w="http://schemas.openxmlformats.org/wordprocessingml/2006/main" xmlns:w14="http://schemas.microsoft.com/office/word/2010/wordml" xmlns:w15="http://schemas.microsoft.com/office/word/2012/wordml" xmlns:w16se="http://schemas.microsoft.com/office/word/2015/wordml/symex" xmlns:wpg="http://schemas.microsoft.com/office/word/2010/wordprocessingGroup" xmlns:wpi="http://schemas.microsoft.com/office/word/2010/wordprocessingInk" xmlns:wne="http://schemas.microsoft.com/office/word/2006/wordml" xmlns:wps="http://schemas.microsoft.com/office/word/2010/wordprocessingShape" mc:Ignorable="w14 w15 w16se wp14">
+<w:endnotes xmlns:wpc="http://schemas.microsoft.com/office/word/2010/wordprocessingCanvas" xmlns:cx="http://schemas.microsoft.com/office/drawing/2014/chartex" xmlns:cx1="http://schemas.microsoft.com/office/drawing/2015/9/8/chartex" xmlns:cx2="http://schemas.microsoft.com/office/drawing/2015/10/21/chartex" xmlns:cx3="http://schemas.microsoft.com/office/drawing/2016/5/9/chartex" xmlns:cx4="http://schemas.microsoft.com/office/drawing/2016/5/10/chartex" xmlns:cx5="http://schemas.microsoft.com/office/drawing/2016/5/11/chartex" xmlns:cx6="http://schemas.microsoft.com/office/drawing/2016/5/12/chartex" xmlns:cx7="http://schemas.microsoft.com/office/drawing/2016/5/13/chartex" xmlns:cx8="http://schemas.microsoft.com/office/drawing/2016/5/14/chartex" xmlns:mc="http://schemas.openxmlformats.org/markup-compatibility/2006" xmlns:aink="http://schemas.microsoft.com/office/drawing/2016/ink" xmlns:am3d="http://schemas.microsoft.com/office/drawing/2017/model3d" xmlns:o="urn:schemas-microsoft-com:office:office" xmlns:oel="http://schemas.microsoft.com/office/2019/extlst" xmlns:r="http://schemas.openxmlformats.org/officeDocument/2006/relationships" xmlns:m="http://schemas.openxmlformats.org/officeDocument/2006/math" xmlns:v="urn:schemas-microsoft-com:vml" xmlns:wp14="http://schemas.microsoft.com/office/word/2010/wordprocessingDrawing" xmlns:wp="http://schemas.openxmlformats.org/drawingml/2006/wordprocessingDrawing" xmlns:w10="urn:schemas-microsoft-com:office:word" xmlns:w="http://schemas.openxmlformats.org/wordprocessingml/2006/main" xmlns:w14="http://schemas.microsoft.com/office/word/2010/wordml" xmlns:w15="http://schemas.microsoft.com/office/word/2012/wordml" xmlns:w16cex="http://schemas.microsoft.com/office/word/2018/wordml/cex" xmlns:w16cid="http://schemas.microsoft.com/office/word/2016/wordml/cid" xmlns:w16="http://schemas.microsoft.com/office/word/2018/wordml" xmlns:w16sdtdh="http://schemas.microsoft.com/office/word/2020/wordml/sdtdatahash" xmlns:w16se="http://schemas.microsoft.com/office/word/2015/wordml/symex" xmlns:wpg="http://schemas.microsoft.com/office/word/2010/wordprocessingGroup" xmlns:wpi="http://schemas.microsoft.com/office/word/2010/wordprocessingInk" xmlns:wne="http://schemas.microsoft.com/office/word/2006/wordml" xmlns:wps="http://schemas.microsoft.com/office/word/2010/wordprocessingShape" mc:Ignorable="w14 w15 w16se w16cid w16 w16cex w16sdtdh wp14">
   <w:endnote w:type="separator" w:id="-1">
     <w:p>
       <w:pPr>
@@ -8864,7 +9019,7 @@
 </file>
 
 <file path=word/footer1.xml><?xml version="1.0" encoding="utf-8"?>
-<w:ftr xmlns:wpc="http://schemas.microsoft.com/office/word/2010/wordprocessingCanvas" xmlns:cx="http://schemas.microsoft.com/office/drawing/2014/chartex" xmlns:cx1="http://schemas.microsoft.com/office/drawing/2015/9/8/chartex" xmlns:mc="http://schemas.openxmlformats.org/markup-compatibility/2006" xmlns:o="urn:schemas-microsoft-com:office:office" xmlns:r="http://schemas.openxmlformats.org/officeDocument/2006/relationships" xmlns:m="http://schemas.openxmlformats.org/officeDocument/2006/math" xmlns:v="urn:schemas-microsoft-com:vml" xmlns:wp14="http://schemas.microsoft.com/office/word/2010/wordprocessingDrawing" xmlns:wp="http://schemas.openxmlformats.org/drawingml/2006/wordprocessingDrawing" xmlns:w10="urn:schemas-microsoft-com:office:word" xmlns:w="http://schemas.openxmlformats.org/wordprocessingml/2006/main" xmlns:w14="http://schemas.microsoft.com/office/word/2010/wordml" xmlns:w15="http://schemas.microsoft.com/office/word/2012/wordml" xmlns:w16se="http://schemas.microsoft.com/office/word/2015/wordml/symex" xmlns:wpg="http://schemas.microsoft.com/office/word/2010/wordprocessingGroup" xmlns:wpi="http://schemas.microsoft.com/office/word/2010/wordprocessingInk" xmlns:wne="http://schemas.microsoft.com/office/word/2006/wordml" xmlns:wps="http://schemas.microsoft.com/office/word/2010/wordprocessingShape" mc:Ignorable="w14 w15 w16se wp14">
+<w:ftr xmlns:wpc="http://schemas.microsoft.com/office/word/2010/wordprocessingCanvas" xmlns:cx="http://schemas.microsoft.com/office/drawing/2014/chartex" xmlns:cx1="http://schemas.microsoft.com/office/drawing/2015/9/8/chartex" xmlns:cx2="http://schemas.microsoft.com/office/drawing/2015/10/21/chartex" xmlns:cx3="http://schemas.microsoft.com/office/drawing/2016/5/9/chartex" xmlns:cx4="http://schemas.microsoft.com/office/drawing/2016/5/10/chartex" xmlns:cx5="http://schemas.microsoft.com/office/drawing/2016/5/11/chartex" xmlns:cx6="http://schemas.microsoft.com/office/drawing/2016/5/12/chartex" xmlns:cx7="http://schemas.microsoft.com/office/drawing/2016/5/13/chartex" xmlns:cx8="http://schemas.microsoft.com/office/drawing/2016/5/14/chartex" xmlns:mc="http://schemas.openxmlformats.org/markup-compatibility/2006" xmlns:aink="http://schemas.microsoft.com/office/drawing/2016/ink" xmlns:am3d="http://schemas.microsoft.com/office/drawing/2017/model3d" xmlns:o="urn:schemas-microsoft-com:office:office" xmlns:oel="http://schemas.microsoft.com/office/2019/extlst" xmlns:r="http://schemas.openxmlformats.org/officeDocument/2006/relationships" xmlns:m="http://schemas.openxmlformats.org/officeDocument/2006/math" xmlns:v="urn:schemas-microsoft-com:vml" xmlns:wp14="http://schemas.microsoft.com/office/word/2010/wordprocessingDrawing" xmlns:wp="http://schemas.openxmlformats.org/drawingml/2006/wordprocessingDrawing" xmlns:w10="urn:schemas-microsoft-com:office:word" xmlns:w="http://schemas.openxmlformats.org/wordprocessingml/2006/main" xmlns:w14="http://schemas.microsoft.com/office/word/2010/wordml" xmlns:w15="http://schemas.microsoft.com/office/word/2012/wordml" xmlns:w16cex="http://schemas.microsoft.com/office/word/2018/wordml/cex" xmlns:w16cid="http://schemas.microsoft.com/office/word/2016/wordml/cid" xmlns:w16="http://schemas.microsoft.com/office/word/2018/wordml" xmlns:w16sdtdh="http://schemas.microsoft.com/office/word/2020/wordml/sdtdatahash" xmlns:w16se="http://schemas.microsoft.com/office/word/2015/wordml/symex" xmlns:wpg="http://schemas.microsoft.com/office/word/2010/wordprocessingGroup" xmlns:wpi="http://schemas.microsoft.com/office/word/2010/wordprocessingInk" xmlns:wne="http://schemas.microsoft.com/office/word/2006/wordml" xmlns:wps="http://schemas.microsoft.com/office/word/2010/wordprocessingShape" mc:Ignorable="w14 w15 w16se w16cid w16 w16cex w16sdtdh wp14">
   <w:sdt>
     <w:sdtPr>
       <w:id w:val="-782491960"/>
@@ -8917,7 +9072,7 @@
 </file>
 
 <file path=word/footnotes.xml><?xml version="1.0" encoding="utf-8"?>
-<w:footnotes xmlns:wpc="http://schemas.microsoft.com/office/word/2010/wordprocessingCanvas" xmlns:cx="http://schemas.microsoft.com/office/drawing/2014/chartex" xmlns:cx1="http://schemas.microsoft.com/office/drawing/2015/9/8/chartex" xmlns:mc="http://schemas.openxmlformats.org/markup-compatibility/2006" xmlns:o="urn:schemas-microsoft-com:office:office" xmlns:r="http://schemas.openxmlformats.org/officeDocument/2006/relationships" xmlns:m="http://schemas.openxmlformats.org/officeDocument/2006/math" xmlns:v="urn:schemas-microsoft-com:vml" xmlns:wp14="http://schemas.microsoft.com/office/word/2010/wordprocessingDrawing" xmlns:wp="http://schemas.openxmlformats.org/drawingml/2006/wordprocessingDrawing" xmlns:w10="urn:schemas-microsoft-com:office:word" xmlns:w="http://schemas.openxmlformats.org/wordprocessingml/2006/main" xmlns:w14="http://schemas.microsoft.com/office/word/2010/wordml" xmlns:w15="http://schemas.microsoft.com/office/word/2012/wordml" xmlns:w16se="http://schemas.microsoft.com/office/word/2015/wordml/symex" xmlns:wpg="http://schemas.microsoft.com/office/word/2010/wordprocessingGroup" xmlns:wpi="http://schemas.microsoft.com/office/word/2010/wordprocessingInk" xmlns:wne="http://schemas.microsoft.com/office/word/2006/wordml" xmlns:wps="http://schemas.microsoft.com/office/word/2010/wordprocessingShape" mc:Ignorable="w14 w15 w16se wp14">
+<w:footnotes xmlns:wpc="http://schemas.microsoft.com/office/word/2010/wordprocessingCanvas" xmlns:cx="http://schemas.microsoft.com/office/drawing/2014/chartex" xmlns:cx1="http://schemas.microsoft.com/office/drawing/2015/9/8/chartex" xmlns:cx2="http://schemas.microsoft.com/office/drawing/2015/10/21/chartex" xmlns:cx3="http://schemas.microsoft.com/office/drawing/2016/5/9/chartex" xmlns:cx4="http://schemas.microsoft.com/office/drawing/2016/5/10/chartex" xmlns:cx5="http://schemas.microsoft.com/office/drawing/2016/5/11/chartex" xmlns:cx6="http://schemas.microsoft.com/office/drawing/2016/5/12/chartex" xmlns:cx7="http://schemas.microsoft.com/office/drawing/2016/5/13/chartex" xmlns:cx8="http://schemas.microsoft.com/office/drawing/2016/5/14/chartex" xmlns:mc="http://schemas.openxmlformats.org/markup-compatibility/2006" xmlns:aink="http://schemas.microsoft.com/office/drawing/2016/ink" xmlns:am3d="http://schemas.microsoft.com/office/drawing/2017/model3d" xmlns:o="urn:schemas-microsoft-com:office:office" xmlns:oel="http://schemas.microsoft.com/office/2019/extlst" xmlns:r="http://schemas.openxmlformats.org/officeDocument/2006/relationships" xmlns:m="http://schemas.openxmlformats.org/officeDocument/2006/math" xmlns:v="urn:schemas-microsoft-com:vml" xmlns:wp14="http://schemas.microsoft.com/office/word/2010/wordprocessingDrawing" xmlns:wp="http://schemas.openxmlformats.org/drawingml/2006/wordprocessingDrawing" xmlns:w10="urn:schemas-microsoft-com:office:word" xmlns:w="http://schemas.openxmlformats.org/wordprocessingml/2006/main" xmlns:w14="http://schemas.microsoft.com/office/word/2010/wordml" xmlns:w15="http://schemas.microsoft.com/office/word/2012/wordml" xmlns:w16cex="http://schemas.microsoft.com/office/word/2018/wordml/cex" xmlns:w16cid="http://schemas.microsoft.com/office/word/2016/wordml/cid" xmlns:w16="http://schemas.microsoft.com/office/word/2018/wordml" xmlns:w16sdtdh="http://schemas.microsoft.com/office/word/2020/wordml/sdtdatahash" xmlns:w16se="http://schemas.microsoft.com/office/word/2015/wordml/symex" xmlns:wpg="http://schemas.microsoft.com/office/word/2010/wordprocessingGroup" xmlns:wpi="http://schemas.microsoft.com/office/word/2010/wordprocessingInk" xmlns:wne="http://schemas.microsoft.com/office/word/2006/wordml" xmlns:wps="http://schemas.microsoft.com/office/word/2010/wordprocessingShape" mc:Ignorable="w14 w15 w16se w16cid w16 w16cex w16sdtdh wp14">
   <w:footnote w:type="separator" w:id="-1">
     <w:p>
       <w:pPr>
@@ -8942,7 +9097,7 @@
 </file>
 
 <file path=word/numbering.xml><?xml version="1.0" encoding="utf-8"?>
-<w:numbering xmlns:wpc="http://schemas.microsoft.com/office/word/2010/wordprocessingCanvas" xmlns:cx="http://schemas.microsoft.com/office/drawing/2014/chartex" xmlns:cx1="http://schemas.microsoft.com/office/drawing/2015/9/8/chartex" xmlns:mc="http://schemas.openxmlformats.org/markup-compatibility/2006" xmlns:o="urn:schemas-microsoft-com:office:office" xmlns:r="http://schemas.openxmlformats.org/officeDocument/2006/relationships" xmlns:m="http://schemas.openxmlformats.org/officeDocument/2006/math" xmlns:v="urn:schemas-microsoft-com:vml" xmlns:wp14="http://schemas.microsoft.com/office/word/2010/wordprocessingDrawing" xmlns:wp="http://schemas.openxmlformats.org/drawingml/2006/wordprocessingDrawing" xmlns:w10="urn:schemas-microsoft-com:office:word" xmlns:w="http://schemas.openxmlformats.org/wordprocessingml/2006/main" xmlns:w14="http://schemas.microsoft.com/office/word/2010/wordml" xmlns:w15="http://schemas.microsoft.com/office/word/2012/wordml" xmlns:w16se="http://schemas.microsoft.com/office/word/2015/wordml/symex" xmlns:wpg="http://schemas.microsoft.com/office/word/2010/wordprocessingGroup" xmlns:wpi="http://schemas.microsoft.com/office/word/2010/wordprocessingInk" xmlns:wne="http://schemas.microsoft.com/office/word/2006/wordml" xmlns:wps="http://schemas.microsoft.com/office/word/2010/wordprocessingShape" mc:Ignorable="w14 w15 w16se wp14">
+<w:numbering xmlns:wpc="http://schemas.microsoft.com/office/word/2010/wordprocessingCanvas" xmlns:cx="http://schemas.microsoft.com/office/drawing/2014/chartex" xmlns:cx1="http://schemas.microsoft.com/office/drawing/2015/9/8/chartex" xmlns:cx2="http://schemas.microsoft.com/office/drawing/2015/10/21/chartex" xmlns:cx3="http://schemas.microsoft.com/office/drawing/2016/5/9/chartex" xmlns:cx4="http://schemas.microsoft.com/office/drawing/2016/5/10/chartex" xmlns:cx5="http://schemas.microsoft.com/office/drawing/2016/5/11/chartex" xmlns:cx6="http://schemas.microsoft.com/office/drawing/2016/5/12/chartex" xmlns:cx7="http://schemas.microsoft.com/office/drawing/2016/5/13/chartex" xmlns:cx8="http://schemas.microsoft.com/office/drawing/2016/5/14/chartex" xmlns:mc="http://schemas.openxmlformats.org/markup-compatibility/2006" xmlns:aink="http://schemas.microsoft.com/office/drawing/2016/ink" xmlns:am3d="http://schemas.microsoft.com/office/drawing/2017/model3d" xmlns:o="urn:schemas-microsoft-com:office:office" xmlns:oel="http://schemas.microsoft.com/office/2019/extlst" xmlns:r="http://schemas.openxmlformats.org/officeDocument/2006/relationships" xmlns:m="http://schemas.openxmlformats.org/officeDocument/2006/math" xmlns:v="urn:schemas-microsoft-com:vml" xmlns:wp14="http://schemas.microsoft.com/office/word/2010/wordprocessingDrawing" xmlns:wp="http://schemas.openxmlformats.org/drawingml/2006/wordprocessingDrawing" xmlns:w10="urn:schemas-microsoft-com:office:word" xmlns:w="http://schemas.openxmlformats.org/wordprocessingml/2006/main" xmlns:w14="http://schemas.microsoft.com/office/word/2010/wordml" xmlns:w15="http://schemas.microsoft.com/office/word/2012/wordml" xmlns:w16cex="http://schemas.microsoft.com/office/word/2018/wordml/cex" xmlns:w16cid="http://schemas.microsoft.com/office/word/2016/wordml/cid" xmlns:w16="http://schemas.microsoft.com/office/word/2018/wordml" xmlns:w16sdtdh="http://schemas.microsoft.com/office/word/2020/wordml/sdtdatahash" xmlns:w16se="http://schemas.microsoft.com/office/word/2015/wordml/symex" xmlns:wpg="http://schemas.microsoft.com/office/word/2010/wordprocessingGroup" xmlns:wpi="http://schemas.microsoft.com/office/word/2010/wordprocessingInk" xmlns:wne="http://schemas.microsoft.com/office/word/2006/wordml" xmlns:wps="http://schemas.microsoft.com/office/word/2010/wordprocessingShape" mc:Ignorable="w14 w15 w16se w16cid w16 w16cex w16sdtdh wp14">
   <w:abstractNum w:abstractNumId="0" w15:restartNumberingAfterBreak="0">
     <w:nsid w:val="0CFA7281"/>
     <w:multiLevelType w:val="hybridMultilevel"/>
@@ -11165,77 +11320,86 @@
       </w:pPr>
     </w:lvl>
   </w:abstractNum>
-  <w:num w:numId="1">
+  <w:num w:numId="1" w16cid:durableId="1511990294">
     <w:abstractNumId w:val="15"/>
   </w:num>
-  <w:num w:numId="2">
+  <w:num w:numId="2" w16cid:durableId="1597906552">
     <w:abstractNumId w:val="17"/>
   </w:num>
-  <w:num w:numId="3">
+  <w:num w:numId="3" w16cid:durableId="1414542962">
     <w:abstractNumId w:val="10"/>
   </w:num>
-  <w:num w:numId="4">
+  <w:num w:numId="4" w16cid:durableId="1259949172">
     <w:abstractNumId w:val="7"/>
   </w:num>
-  <w:num w:numId="5">
+  <w:num w:numId="5" w16cid:durableId="1040671830">
     <w:abstractNumId w:val="5"/>
   </w:num>
-  <w:num w:numId="6">
+  <w:num w:numId="6" w16cid:durableId="1137261101">
     <w:abstractNumId w:val="3"/>
   </w:num>
-  <w:num w:numId="7">
+  <w:num w:numId="7" w16cid:durableId="929431872">
     <w:abstractNumId w:val="16"/>
   </w:num>
-  <w:num w:numId="8">
+  <w:num w:numId="8" w16cid:durableId="1829973942">
     <w:abstractNumId w:val="8"/>
   </w:num>
-  <w:num w:numId="9">
+  <w:num w:numId="9" w16cid:durableId="733158451">
     <w:abstractNumId w:val="2"/>
   </w:num>
-  <w:num w:numId="10">
+  <w:num w:numId="10" w16cid:durableId="863398109">
     <w:abstractNumId w:val="1"/>
   </w:num>
-  <w:num w:numId="11">
+  <w:num w:numId="11" w16cid:durableId="498882889">
     <w:abstractNumId w:val="20"/>
   </w:num>
-  <w:num w:numId="12">
+  <w:num w:numId="12" w16cid:durableId="2047560480">
     <w:abstractNumId w:val="18"/>
   </w:num>
-  <w:num w:numId="13">
+  <w:num w:numId="13" w16cid:durableId="1270242116">
     <w:abstractNumId w:val="6"/>
   </w:num>
-  <w:num w:numId="14">
+  <w:num w:numId="14" w16cid:durableId="1249273602">
     <w:abstractNumId w:val="9"/>
   </w:num>
-  <w:num w:numId="15">
+  <w:num w:numId="15" w16cid:durableId="1627271471">
     <w:abstractNumId w:val="4"/>
   </w:num>
-  <w:num w:numId="16">
+  <w:num w:numId="16" w16cid:durableId="1677078363">
     <w:abstractNumId w:val="13"/>
   </w:num>
-  <w:num w:numId="17">
+  <w:num w:numId="17" w16cid:durableId="1436049145">
     <w:abstractNumId w:val="12"/>
   </w:num>
-  <w:num w:numId="18">
+  <w:num w:numId="18" w16cid:durableId="2116366938">
     <w:abstractNumId w:val="11"/>
   </w:num>
-  <w:num w:numId="19">
+  <w:num w:numId="19" w16cid:durableId="1653487440">
     <w:abstractNumId w:val="21"/>
   </w:num>
-  <w:num w:numId="20">
+  <w:num w:numId="20" w16cid:durableId="1081179082">
     <w:abstractNumId w:val="14"/>
   </w:num>
-  <w:num w:numId="21">
+  <w:num w:numId="21" w16cid:durableId="153226786">
     <w:abstractNumId w:val="19"/>
   </w:num>
-  <w:num w:numId="22">
+  <w:num w:numId="22" w16cid:durableId="166947131">
     <w:abstractNumId w:val="0"/>
+  </w:num>
+  <w:num w:numId="23" w16cid:durableId="1208490042">
+    <w:abstractNumId w:val="21"/>
+    <w:lvlOverride w:ilvl="0">
+      <w:startOverride w:val="1"/>
+    </w:lvlOverride>
+    <w:lvlOverride w:ilvl="1">
+      <w:startOverride w:val="4"/>
+    </w:lvlOverride>
   </w:num>
 </w:numbering>
 </file>
 
 <file path=word/styles.xml><?xml version="1.0" encoding="utf-8"?>
-<w:styles xmlns:mc="http://schemas.openxmlformats.org/markup-compatibility/2006" xmlns:r="http://schemas.openxmlformats.org/officeDocument/2006/relationships" xmlns:w="http://schemas.openxmlformats.org/wordprocessingml/2006/main" xmlns:w14="http://schemas.microsoft.com/office/word/2010/wordml" xmlns:w15="http://schemas.microsoft.com/office/word/2012/wordml" xmlns:w16se="http://schemas.microsoft.com/office/word/2015/wordml/symex" mc:Ignorable="w14 w15 w16se">
+<w:styles xmlns:mc="http://schemas.openxmlformats.org/markup-compatibility/2006" xmlns:r="http://schemas.openxmlformats.org/officeDocument/2006/relationships" xmlns:w="http://schemas.openxmlformats.org/wordprocessingml/2006/main" xmlns:w14="http://schemas.microsoft.com/office/word/2010/wordml" xmlns:w15="http://schemas.microsoft.com/office/word/2012/wordml" xmlns:w16cex="http://schemas.microsoft.com/office/word/2018/wordml/cex" xmlns:w16cid="http://schemas.microsoft.com/office/word/2016/wordml/cid" xmlns:w16="http://schemas.microsoft.com/office/word/2018/wordml" xmlns:w16sdtdh="http://schemas.microsoft.com/office/word/2020/wordml/sdtdatahash" xmlns:w16se="http://schemas.microsoft.com/office/word/2015/wordml/symex" mc:Ignorable="w14 w15 w16se w16cid w16 w16cex w16sdtdh">
   <w:docDefaults>
     <w:rPrDefault>
       <w:rPr>
@@ -11251,7 +11415,7 @@
       </w:pPr>
     </w:pPrDefault>
   </w:docDefaults>
-  <w:latentStyles w:defLockedState="0" w:defUIPriority="99" w:defSemiHidden="0" w:defUnhideWhenUsed="0" w:defQFormat="0" w:count="371">
+  <w:latentStyles w:defLockedState="0" w:defUIPriority="99" w:defSemiHidden="0" w:defUnhideWhenUsed="0" w:defQFormat="0" w:count="376">
     <w:lsdException w:name="Normal" w:uiPriority="0" w:qFormat="1"/>
     <w:lsdException w:name="heading 1" w:uiPriority="9" w:qFormat="1"/>
     <w:lsdException w:name="heading 2" w:semiHidden="1" w:uiPriority="9" w:unhideWhenUsed="1" w:qFormat="1"/>
@@ -11623,6 +11787,11 @@
     <w:lsdException w:name="List Table 5 Dark Accent 6" w:uiPriority="50"/>
     <w:lsdException w:name="List Table 6 Colorful Accent 6" w:uiPriority="51"/>
     <w:lsdException w:name="List Table 7 Colorful Accent 6" w:uiPriority="52"/>
+    <w:lsdException w:name="Mention" w:semiHidden="1" w:unhideWhenUsed="1"/>
+    <w:lsdException w:name="Smart Hyperlink" w:semiHidden="1" w:unhideWhenUsed="1"/>
+    <w:lsdException w:name="Hashtag" w:semiHidden="1" w:unhideWhenUsed="1"/>
+    <w:lsdException w:name="Unresolved Mention" w:semiHidden="1" w:unhideWhenUsed="1"/>
+    <w:lsdException w:name="Smart Link" w:semiHidden="1" w:unhideWhenUsed="1"/>
   </w:latentStyles>
   <w:style w:type="paragraph" w:default="1" w:styleId="Normal">
     <w:name w:val="Normal"/>

</xml_diff>